<commit_message>
oml this fucking test
</commit_message>
<xml_diff>
--- a/SOFTENG_350_HCI/Assignments/midterm/THE UNIVERSITY OF AUCKLAND.docx
+++ b/SOFTENG_350_HCI/Assignments/midterm/THE UNIVERSITY OF AUCKLAND.docx
@@ -364,6 +364,162 @@
       </w:r>
     </w:p>
     <w:p>
+      <w:bookmarkStart w:id="0" w:name="_Hlk39827087"/>
+      <w:r>
+        <w:t xml:space="preserve">Browse for a cookbook with fancy, complicated recipes </w:t>
+      </w:r>
+    </w:p>
+    <w:bookmarkEnd w:id="0"/>
+    <w:p>
+      <w:pPr>
+        <w:rPr>
+          <w:b/>
+          <w:bCs/>
+        </w:rPr>
+      </w:pPr>
+    </w:p>
+    <w:p>
+      <w:pPr>
+        <w:rPr>
+          <w:b/>
+          <w:bCs/>
+          <w:lang w:val="en-NZ"/>
+        </w:rPr>
+      </w:pPr>
+      <w:r>
+        <w:rPr>
+          <w:b/>
+          <w:bCs/>
+          <w:lang w:val="en-NZ"/>
+        </w:rPr>
+        <w:t>#1: Visibility of system status</w:t>
+      </w:r>
+    </w:p>
+    <w:p>
+      <w:pPr>
+        <w:rPr>
+          <w:lang w:val="en-NZ"/>
+        </w:rPr>
+      </w:pPr>
+      <w:r>
+        <w:rPr>
+          <w:lang w:val="en-NZ"/>
+        </w:rPr>
+        <w:t>The system should always keep users informed about what is going on, through appropriate feedback within reasonable time.</w:t>
+      </w:r>
+    </w:p>
+    <w:p>
+      <w:pPr>
+        <w:rPr>
+          <w:lang w:val="en-NZ"/>
+        </w:rPr>
+      </w:pPr>
+    </w:p>
+    <w:p>
+      <w:pPr>
+        <w:rPr>
+          <w:b/>
+          <w:bCs/>
+          <w:lang w:val="en-NZ"/>
+        </w:rPr>
+      </w:pPr>
+      <w:r>
+        <w:rPr>
+          <w:b/>
+          <w:bCs/>
+          <w:lang w:val="en-NZ"/>
+        </w:rPr>
+        <w:t>#8: Aesthetic and minimalist design</w:t>
+      </w:r>
+    </w:p>
+    <w:p>
+      <w:pPr>
+        <w:rPr>
+          <w:lang w:val="en-NZ"/>
+        </w:rPr>
+      </w:pPr>
+      <w:r>
+        <w:rPr>
+          <w:lang w:val="en-NZ"/>
+        </w:rPr>
+        <w:t>Dialogues should not contain information which is irrelevant or rarely needed. Every extra unit of information in a dialogue competes with the relevant units of information and diminishes their relative visibility.</w:t>
+      </w:r>
+    </w:p>
+    <w:p>
+      <w:pPr>
+        <w:rPr>
+          <w:lang w:val="en-NZ"/>
+        </w:rPr>
+      </w:pPr>
+    </w:p>
+    <w:p>
+      <w:pPr>
+        <w:rPr>
+          <w:szCs w:val="24"/>
+          <w:lang w:val="en-NZ" w:eastAsia="en-NZ"/>
+        </w:rPr>
+      </w:pPr>
+      <w:r>
+        <w:rPr>
+          <w:szCs w:val="24"/>
+          <w:lang w:val="en-NZ" w:eastAsia="en-NZ"/>
+        </w:rPr>
+        <w:t>There are three levels of criticality: low, medium, and high. If an issue completely blocks a</w:t>
+      </w:r>
+      <w:r>
+        <w:rPr>
+          <w:szCs w:val="24"/>
+          <w:lang w:val="en-NZ" w:eastAsia="en-NZ"/>
+        </w:rPr>
+        <w:t xml:space="preserve"> user from completing a </w:t>
+      </w:r>
+      <w:proofErr w:type="gramStart"/>
+      <w:r>
+        <w:rPr>
+          <w:szCs w:val="24"/>
+          <w:lang w:val="en-NZ" w:eastAsia="en-NZ"/>
+        </w:rPr>
+        <w:t>task</w:t>
+      </w:r>
+      <w:r>
+        <w:rPr>
+          <w:szCs w:val="24"/>
+          <w:lang w:val="en-NZ" w:eastAsia="en-NZ"/>
+        </w:rPr>
+        <w:t xml:space="preserve">  </w:t>
+      </w:r>
+      <w:r>
+        <w:rPr>
+          <w:szCs w:val="24"/>
+          <w:lang w:val="en-NZ" w:eastAsia="en-NZ"/>
+        </w:rPr>
+        <w:t>,</w:t>
+      </w:r>
+      <w:proofErr w:type="gramEnd"/>
+      <w:r>
+        <w:rPr>
+          <w:szCs w:val="24"/>
+          <w:lang w:val="en-NZ" w:eastAsia="en-NZ"/>
+        </w:rPr>
+        <w:t xml:space="preserve"> then it is of high criticality, while an issue that annoys a user would be of low criticality.</w:t>
+      </w:r>
+    </w:p>
+    <w:p>
+      <w:pPr>
+        <w:rPr>
+          <w:lang w:val="en-NZ"/>
+        </w:rPr>
+      </w:pPr>
+    </w:p>
+    <w:p>
+      <w:pPr>
+        <w:rPr>
+          <w:b/>
+          <w:bCs/>
+        </w:rPr>
+      </w:pPr>
+    </w:p>
+    <w:p>
       <w:pPr>
         <w:autoSpaceDE w:val="0"/>
         <w:autoSpaceDN w:val="0"/>
@@ -378,20 +534,19 @@
     <w:tbl>
       <w:tblPr>
         <w:tblStyle w:val="TableGrid"/>
-        <w:tblW w:w="10774" w:type="dxa"/>
+        <w:tblW w:w="10490" w:type="dxa"/>
         <w:tblInd w:w="-714" w:type="dxa"/>
         <w:tblLook w:val="04A0" w:firstRow="1" w:lastRow="0" w:firstColumn="1" w:lastColumn="0" w:noHBand="0" w:noVBand="1"/>
       </w:tblPr>
       <w:tblGrid>
-        <w:gridCol w:w="6450"/>
-        <w:gridCol w:w="1301"/>
-        <w:gridCol w:w="1380"/>
-        <w:gridCol w:w="1643"/>
+        <w:gridCol w:w="6456"/>
+        <w:gridCol w:w="1300"/>
+        <w:gridCol w:w="2734"/>
       </w:tblGrid>
       <w:tr>
         <w:tc>
           <w:tcPr>
-            <w:tcW w:w="6450" w:type="dxa"/>
+            <w:tcW w:w="6456" w:type="dxa"/>
           </w:tcPr>
           <w:p>
             <w:pPr>
@@ -420,7 +575,7 @@
         </w:tc>
         <w:tc>
           <w:tcPr>
-            <w:tcW w:w="1301" w:type="dxa"/>
+            <w:tcW w:w="1300" w:type="dxa"/>
           </w:tcPr>
           <w:p>
             <w:pPr>
@@ -449,7 +604,7 @@
         </w:tc>
         <w:tc>
           <w:tcPr>
-            <w:tcW w:w="1380" w:type="dxa"/>
+            <w:tcW w:w="2734" w:type="dxa"/>
           </w:tcPr>
           <w:p>
             <w:pPr>
@@ -472,36 +627,7 @@
                 <w:sz w:val="23"/>
                 <w:szCs w:val="23"/>
               </w:rPr>
-              <w:t>Place/page</w:t>
-            </w:r>
-          </w:p>
-        </w:tc>
-        <w:tc>
-          <w:tcPr>
-            <w:tcW w:w="1643" w:type="dxa"/>
-          </w:tcPr>
-          <w:p>
-            <w:pPr>
-              <w:autoSpaceDE w:val="0"/>
-              <w:autoSpaceDN w:val="0"/>
-              <w:adjustRightInd w:val="0"/>
-              <w:rPr>
-                <w:b/>
-                <w:bCs/>
-                <w:color w:val="000000"/>
-                <w:sz w:val="23"/>
-                <w:szCs w:val="23"/>
-              </w:rPr>
-            </w:pPr>
-            <w:r>
-              <w:rPr>
-                <w:b/>
-                <w:bCs/>
-                <w:color w:val="000000"/>
-                <w:sz w:val="23"/>
-                <w:szCs w:val="23"/>
-              </w:rPr>
-              <w:t>Suggested solution</w:t>
+              <w:t>Description</w:t>
             </w:r>
           </w:p>
         </w:tc>
@@ -509,8 +635,8 @@
       <w:tr>
         <w:tc>
           <w:tcPr>
-            <w:tcW w:w="10774" w:type="dxa"/>
-            <w:gridSpan w:val="4"/>
+            <w:tcW w:w="10490" w:type="dxa"/>
+            <w:gridSpan w:val="3"/>
           </w:tcPr>
           <w:p>
             <w:pPr>
@@ -541,7 +667,7 @@
       <w:tr>
         <w:tc>
           <w:tcPr>
-            <w:tcW w:w="6450" w:type="dxa"/>
+            <w:tcW w:w="6456" w:type="dxa"/>
           </w:tcPr>
           <w:p>
             <w:pPr>
@@ -554,11 +680,68 @@
                 <w:szCs w:val="23"/>
               </w:rPr>
             </w:pPr>
+            <w:r>
+              <w:rPr>
+                <w:color w:val="000000"/>
+                <w:sz w:val="23"/>
+                <w:szCs w:val="23"/>
+              </w:rPr>
+              <w:lastRenderedPageBreak/>
+              <w:drawing>
+                <wp:anchor distT="0" distB="0" distL="114300" distR="114300" simplePos="0" relativeHeight="251663360" behindDoc="0" locked="0" layoutInCell="1" allowOverlap="1" wp14:anchorId="7A6547CE" wp14:editId="27DD67DA">
+                  <wp:simplePos x="0" y="0"/>
+                  <wp:positionH relativeFrom="column">
+                    <wp:posOffset>781685</wp:posOffset>
+                  </wp:positionH>
+                  <wp:positionV relativeFrom="paragraph">
+                    <wp:posOffset>176530</wp:posOffset>
+                  </wp:positionV>
+                  <wp:extent cx="2575560" cy="3086100"/>
+                  <wp:effectExtent l="0" t="0" r="0" b="0"/>
+                  <wp:wrapTopAndBottom/>
+                  <wp:docPr id="5" name="Picture 5"/>
+                  <wp:cNvGraphicFramePr>
+                    <a:graphicFrameLocks xmlns:a="http://schemas.openxmlformats.org/drawingml/2006/main" noChangeAspect="1"/>
+                  </wp:cNvGraphicFramePr>
+                  <a:graphic xmlns:a="http://schemas.openxmlformats.org/drawingml/2006/main">
+                    <a:graphicData uri="http://schemas.openxmlformats.org/drawingml/2006/picture">
+                      <pic:pic xmlns:pic="http://schemas.openxmlformats.org/drawingml/2006/picture">
+                        <pic:nvPicPr>
+                          <pic:cNvPr id="1" name=""/>
+                          <pic:cNvPicPr/>
+                        </pic:nvPicPr>
+                        <pic:blipFill>
+                          <a:blip r:embed="rId6"/>
+                          <a:stretch>
+                            <a:fillRect/>
+                          </a:stretch>
+                        </pic:blipFill>
+                        <pic:spPr>
+                          <a:xfrm>
+                            <a:off x="0" y="0"/>
+                            <a:ext cx="2575560" cy="3086100"/>
+                          </a:xfrm>
+                          <a:prstGeom prst="rect">
+                            <a:avLst/>
+                          </a:prstGeom>
+                        </pic:spPr>
+                      </pic:pic>
+                    </a:graphicData>
+                  </a:graphic>
+                  <wp14:sizeRelH relativeFrom="margin">
+                    <wp14:pctWidth>0</wp14:pctWidth>
+                  </wp14:sizeRelH>
+                  <wp14:sizeRelV relativeFrom="margin">
+                    <wp14:pctHeight>0</wp14:pctHeight>
+                  </wp14:sizeRelV>
+                </wp:anchor>
+              </w:drawing>
+            </w:r>
           </w:p>
         </w:tc>
         <w:tc>
           <w:tcPr>
-            <w:tcW w:w="1301" w:type="dxa"/>
+            <w:tcW w:w="1300" w:type="dxa"/>
           </w:tcPr>
           <w:p>
             <w:pPr>
@@ -571,11 +754,19 @@
                 <w:szCs w:val="23"/>
               </w:rPr>
             </w:pPr>
+            <w:r>
+              <w:rPr>
+                <w:color w:val="000000"/>
+                <w:sz w:val="23"/>
+                <w:szCs w:val="23"/>
+              </w:rPr>
+              <w:t>Medium</w:t>
+            </w:r>
           </w:p>
         </w:tc>
         <w:tc>
           <w:tcPr>
-            <w:tcW w:w="1380" w:type="dxa"/>
+            <w:tcW w:w="2734" w:type="dxa"/>
           </w:tcPr>
           <w:p>
             <w:pPr>
@@ -588,11 +779,306 @@
                 <w:szCs w:val="23"/>
               </w:rPr>
             </w:pPr>
+            <w:r>
+              <w:rPr>
+                <w:color w:val="000000"/>
+                <w:sz w:val="23"/>
+                <w:szCs w:val="23"/>
+              </w:rPr>
+              <w:t>On mobile format, there is no information to indicate which page the user is currently on.</w:t>
+            </w:r>
+          </w:p>
+        </w:tc>
+      </w:tr>
+      <w:tr>
+        <w:tc>
+          <w:tcPr>
+            <w:tcW w:w="6456" w:type="dxa"/>
+          </w:tcPr>
+          <w:p>
+            <w:pPr>
+              <w:autoSpaceDE w:val="0"/>
+              <w:autoSpaceDN w:val="0"/>
+              <w:adjustRightInd w:val="0"/>
+              <w:rPr>
+                <w:color w:val="000000"/>
+                <w:sz w:val="23"/>
+                <w:szCs w:val="23"/>
+              </w:rPr>
+            </w:pPr>
+            <w:r>
+              <w:rPr>
+                <w:color w:val="000000"/>
+                <w:sz w:val="23"/>
+                <w:szCs w:val="23"/>
+              </w:rPr>
+              <w:drawing>
+                <wp:anchor distT="0" distB="0" distL="114300" distR="114300" simplePos="0" relativeHeight="251692032" behindDoc="0" locked="0" layoutInCell="1" allowOverlap="1" wp14:anchorId="05BA94D6" wp14:editId="057DB5D8">
+                  <wp:simplePos x="0" y="0"/>
+                  <wp:positionH relativeFrom="column">
+                    <wp:posOffset>635</wp:posOffset>
+                  </wp:positionH>
+                  <wp:positionV relativeFrom="paragraph">
+                    <wp:posOffset>174625</wp:posOffset>
+                  </wp:positionV>
+                  <wp:extent cx="3457575" cy="1800860"/>
+                  <wp:effectExtent l="0" t="0" r="9525" b="8890"/>
+                  <wp:wrapTopAndBottom/>
+                  <wp:docPr id="28" name="Picture 28"/>
+                  <wp:cNvGraphicFramePr>
+                    <a:graphicFrameLocks xmlns:a="http://schemas.openxmlformats.org/drawingml/2006/main" noChangeAspect="1"/>
+                  </wp:cNvGraphicFramePr>
+                  <a:graphic xmlns:a="http://schemas.openxmlformats.org/drawingml/2006/main">
+                    <a:graphicData uri="http://schemas.openxmlformats.org/drawingml/2006/picture">
+                      <pic:pic xmlns:pic="http://schemas.openxmlformats.org/drawingml/2006/picture">
+                        <pic:nvPicPr>
+                          <pic:cNvPr id="1" name=""/>
+                          <pic:cNvPicPr/>
+                        </pic:nvPicPr>
+                        <pic:blipFill>
+                          <a:blip r:embed="rId7"/>
+                          <a:stretch>
+                            <a:fillRect/>
+                          </a:stretch>
+                        </pic:blipFill>
+                        <pic:spPr>
+                          <a:xfrm>
+                            <a:off x="0" y="0"/>
+                            <a:ext cx="3457575" cy="1800860"/>
+                          </a:xfrm>
+                          <a:prstGeom prst="rect">
+                            <a:avLst/>
+                          </a:prstGeom>
+                        </pic:spPr>
+                      </pic:pic>
+                    </a:graphicData>
+                  </a:graphic>
+                  <wp14:sizeRelH relativeFrom="margin">
+                    <wp14:pctWidth>0</wp14:pctWidth>
+                  </wp14:sizeRelH>
+                  <wp14:sizeRelV relativeFrom="margin">
+                    <wp14:pctHeight>0</wp14:pctHeight>
+                  </wp14:sizeRelV>
+                </wp:anchor>
+              </w:drawing>
+            </w:r>
           </w:p>
         </w:tc>
         <w:tc>
           <w:tcPr>
-            <w:tcW w:w="1643" w:type="dxa"/>
+            <w:tcW w:w="1300" w:type="dxa"/>
+          </w:tcPr>
+          <w:p>
+            <w:pPr>
+              <w:autoSpaceDE w:val="0"/>
+              <w:autoSpaceDN w:val="0"/>
+              <w:adjustRightInd w:val="0"/>
+              <w:rPr>
+                <w:color w:val="000000"/>
+                <w:sz w:val="23"/>
+                <w:szCs w:val="23"/>
+              </w:rPr>
+            </w:pPr>
+            <w:r>
+              <w:rPr>
+                <w:color w:val="000000"/>
+                <w:sz w:val="23"/>
+                <w:szCs w:val="23"/>
+              </w:rPr>
+              <w:t>Medium</w:t>
+            </w:r>
+          </w:p>
+        </w:tc>
+        <w:tc>
+          <w:tcPr>
+            <w:tcW w:w="2734" w:type="dxa"/>
+          </w:tcPr>
+          <w:p>
+            <w:pPr>
+              <w:autoSpaceDE w:val="0"/>
+              <w:autoSpaceDN w:val="0"/>
+              <w:adjustRightInd w:val="0"/>
+              <w:rPr>
+                <w:color w:val="000000"/>
+                <w:sz w:val="23"/>
+                <w:szCs w:val="23"/>
+              </w:rPr>
+            </w:pPr>
+            <w:r>
+              <w:rPr>
+                <w:color w:val="000000"/>
+                <w:sz w:val="23"/>
+                <w:szCs w:val="23"/>
+              </w:rPr>
+              <w:t>Don’t know how many results there are</w:t>
+            </w:r>
+          </w:p>
+        </w:tc>
+      </w:tr>
+      <w:tr>
+        <w:tc>
+          <w:tcPr>
+            <w:tcW w:w="6456" w:type="dxa"/>
+          </w:tcPr>
+          <w:p>
+            <w:pPr>
+              <w:autoSpaceDE w:val="0"/>
+              <w:autoSpaceDN w:val="0"/>
+              <w:adjustRightInd w:val="0"/>
+              <w:rPr>
+                <w:color w:val="000000"/>
+                <w:sz w:val="23"/>
+                <w:szCs w:val="23"/>
+              </w:rPr>
+            </w:pPr>
+            <w:r>
+              <w:rPr>
+                <w:color w:val="000000"/>
+                <w:sz w:val="23"/>
+                <w:szCs w:val="23"/>
+              </w:rPr>
+              <w:lastRenderedPageBreak/>
+              <w:drawing>
+                <wp:anchor distT="0" distB="0" distL="114300" distR="114300" simplePos="0" relativeHeight="251694080" behindDoc="0" locked="0" layoutInCell="1" allowOverlap="1" wp14:anchorId="6285E175" wp14:editId="0E2E67FD">
+                  <wp:simplePos x="0" y="0"/>
+                  <wp:positionH relativeFrom="column">
+                    <wp:posOffset>791210</wp:posOffset>
+                  </wp:positionH>
+                  <wp:positionV relativeFrom="paragraph">
+                    <wp:posOffset>128905</wp:posOffset>
+                  </wp:positionV>
+                  <wp:extent cx="2778125" cy="4152900"/>
+                  <wp:effectExtent l="0" t="0" r="3175" b="0"/>
+                  <wp:wrapTopAndBottom/>
+                  <wp:docPr id="29" name="Picture 29"/>
+                  <wp:cNvGraphicFramePr>
+                    <a:graphicFrameLocks xmlns:a="http://schemas.openxmlformats.org/drawingml/2006/main" noChangeAspect="1"/>
+                  </wp:cNvGraphicFramePr>
+                  <a:graphic xmlns:a="http://schemas.openxmlformats.org/drawingml/2006/main">
+                    <a:graphicData uri="http://schemas.openxmlformats.org/drawingml/2006/picture">
+                      <pic:pic xmlns:pic="http://schemas.openxmlformats.org/drawingml/2006/picture">
+                        <pic:nvPicPr>
+                          <pic:cNvPr id="1" name=""/>
+                          <pic:cNvPicPr/>
+                        </pic:nvPicPr>
+                        <pic:blipFill>
+                          <a:blip r:embed="rId8"/>
+                          <a:stretch>
+                            <a:fillRect/>
+                          </a:stretch>
+                        </pic:blipFill>
+                        <pic:spPr>
+                          <a:xfrm>
+                            <a:off x="0" y="0"/>
+                            <a:ext cx="2778125" cy="4152900"/>
+                          </a:xfrm>
+                          <a:prstGeom prst="rect">
+                            <a:avLst/>
+                          </a:prstGeom>
+                        </pic:spPr>
+                      </pic:pic>
+                    </a:graphicData>
+                  </a:graphic>
+                  <wp14:sizeRelH relativeFrom="margin">
+                    <wp14:pctWidth>0</wp14:pctWidth>
+                  </wp14:sizeRelH>
+                  <wp14:sizeRelV relativeFrom="margin">
+                    <wp14:pctHeight>0</wp14:pctHeight>
+                  </wp14:sizeRelV>
+                </wp:anchor>
+              </w:drawing>
+            </w:r>
+          </w:p>
+        </w:tc>
+        <w:tc>
+          <w:tcPr>
+            <w:tcW w:w="1300" w:type="dxa"/>
+          </w:tcPr>
+          <w:p>
+            <w:pPr>
+              <w:autoSpaceDE w:val="0"/>
+              <w:autoSpaceDN w:val="0"/>
+              <w:adjustRightInd w:val="0"/>
+              <w:rPr>
+                <w:color w:val="000000"/>
+                <w:sz w:val="23"/>
+                <w:szCs w:val="23"/>
+              </w:rPr>
+            </w:pPr>
+            <w:r>
+              <w:rPr>
+                <w:color w:val="000000"/>
+                <w:sz w:val="23"/>
+                <w:szCs w:val="23"/>
+              </w:rPr>
+              <w:t>Low</w:t>
+            </w:r>
+          </w:p>
+        </w:tc>
+        <w:tc>
+          <w:tcPr>
+            <w:tcW w:w="2734" w:type="dxa"/>
+          </w:tcPr>
+          <w:p>
+            <w:pPr>
+              <w:autoSpaceDE w:val="0"/>
+              <w:autoSpaceDN w:val="0"/>
+              <w:adjustRightInd w:val="0"/>
+              <w:rPr>
+                <w:color w:val="000000"/>
+                <w:sz w:val="23"/>
+                <w:szCs w:val="23"/>
+              </w:rPr>
+            </w:pPr>
+            <w:r>
+              <w:rPr>
+                <w:color w:val="000000"/>
+                <w:sz w:val="23"/>
+                <w:szCs w:val="23"/>
+              </w:rPr>
+              <w:t>No indication as to whether the user has previously viewed a book</w:t>
+            </w:r>
+          </w:p>
+        </w:tc>
+      </w:tr>
+      <w:tr>
+        <w:tc>
+          <w:tcPr>
+            <w:tcW w:w="6456" w:type="dxa"/>
+          </w:tcPr>
+          <w:p>
+            <w:pPr>
+              <w:autoSpaceDE w:val="0"/>
+              <w:autoSpaceDN w:val="0"/>
+              <w:adjustRightInd w:val="0"/>
+              <w:rPr>
+                <w:color w:val="000000"/>
+                <w:sz w:val="23"/>
+                <w:szCs w:val="23"/>
+              </w:rPr>
+            </w:pPr>
+          </w:p>
+        </w:tc>
+        <w:tc>
+          <w:tcPr>
+            <w:tcW w:w="1300" w:type="dxa"/>
+          </w:tcPr>
+          <w:p>
+            <w:pPr>
+              <w:autoSpaceDE w:val="0"/>
+              <w:autoSpaceDN w:val="0"/>
+              <w:adjustRightInd w:val="0"/>
+              <w:rPr>
+                <w:color w:val="000000"/>
+                <w:sz w:val="23"/>
+                <w:szCs w:val="23"/>
+              </w:rPr>
+            </w:pPr>
+          </w:p>
+        </w:tc>
+        <w:tc>
+          <w:tcPr>
+            <w:tcW w:w="2734" w:type="dxa"/>
           </w:tcPr>
           <w:p>
             <w:pPr>
@@ -611,7 +1097,7 @@
       <w:tr>
         <w:tc>
           <w:tcPr>
-            <w:tcW w:w="6450" w:type="dxa"/>
+            <w:tcW w:w="6456" w:type="dxa"/>
           </w:tcPr>
           <w:p>
             <w:pPr>
@@ -628,7 +1114,7 @@
         </w:tc>
         <w:tc>
           <w:tcPr>
-            <w:tcW w:w="1301" w:type="dxa"/>
+            <w:tcW w:w="1300" w:type="dxa"/>
           </w:tcPr>
           <w:p>
             <w:pPr>
@@ -645,7 +1131,7 @@
         </w:tc>
         <w:tc>
           <w:tcPr>
-            <w:tcW w:w="1380" w:type="dxa"/>
+            <w:tcW w:w="2734" w:type="dxa"/>
           </w:tcPr>
           <w:p>
             <w:pPr>
@@ -660,31 +1146,12 @@
             </w:pPr>
           </w:p>
         </w:tc>
-        <w:tc>
-          <w:tcPr>
-            <w:tcW w:w="1643" w:type="dxa"/>
-          </w:tcPr>
-          <w:p>
-            <w:pPr>
-              <w:autoSpaceDE w:val="0"/>
-              <w:autoSpaceDN w:val="0"/>
-              <w:adjustRightInd w:val="0"/>
-              <w:rPr>
-                <w:color w:val="000000"/>
-                <w:sz w:val="23"/>
-                <w:szCs w:val="23"/>
-              </w:rPr>
-            </w:pPr>
-          </w:p>
-        </w:tc>
-        <w:bookmarkStart w:id="0" w:name="_GoBack"/>
-        <w:bookmarkEnd w:id="0"/>
       </w:tr>
       <w:tr>
         <w:tc>
           <w:tcPr>
-            <w:tcW w:w="10774" w:type="dxa"/>
-            <w:gridSpan w:val="4"/>
+            <w:tcW w:w="10490" w:type="dxa"/>
+            <w:gridSpan w:val="3"/>
           </w:tcPr>
           <w:p>
             <w:pPr>
@@ -715,7 +1182,7 @@
       <w:tr>
         <w:tc>
           <w:tcPr>
-            <w:tcW w:w="6450" w:type="dxa"/>
+            <w:tcW w:w="6456" w:type="dxa"/>
           </w:tcPr>
           <w:p>
             <w:pPr>
@@ -728,11 +1195,67 @@
                 <w:szCs w:val="23"/>
               </w:rPr>
             </w:pPr>
+            <w:r>
+              <w:rPr>
+                <w:color w:val="000000"/>
+                <w:sz w:val="23"/>
+                <w:szCs w:val="23"/>
+              </w:rPr>
+              <w:drawing>
+                <wp:anchor distT="0" distB="0" distL="114300" distR="114300" simplePos="0" relativeHeight="251661312" behindDoc="0" locked="0" layoutInCell="1" allowOverlap="1" wp14:anchorId="46A3916E" wp14:editId="0C0EFE75">
+                  <wp:simplePos x="0" y="0"/>
+                  <wp:positionH relativeFrom="column">
+                    <wp:posOffset>635</wp:posOffset>
+                  </wp:positionH>
+                  <wp:positionV relativeFrom="paragraph">
+                    <wp:posOffset>177165</wp:posOffset>
+                  </wp:positionV>
+                  <wp:extent cx="3962400" cy="772795"/>
+                  <wp:effectExtent l="0" t="0" r="0" b="8255"/>
+                  <wp:wrapTopAndBottom/>
+                  <wp:docPr id="1" name="Picture 1"/>
+                  <wp:cNvGraphicFramePr>
+                    <a:graphicFrameLocks xmlns:a="http://schemas.openxmlformats.org/drawingml/2006/main" noChangeAspect="1"/>
+                  </wp:cNvGraphicFramePr>
+                  <a:graphic xmlns:a="http://schemas.openxmlformats.org/drawingml/2006/main">
+                    <a:graphicData uri="http://schemas.openxmlformats.org/drawingml/2006/picture">
+                      <pic:pic xmlns:pic="http://schemas.openxmlformats.org/drawingml/2006/picture">
+                        <pic:nvPicPr>
+                          <pic:cNvPr id="1" name=""/>
+                          <pic:cNvPicPr/>
+                        </pic:nvPicPr>
+                        <pic:blipFill>
+                          <a:blip r:embed="rId9"/>
+                          <a:stretch>
+                            <a:fillRect/>
+                          </a:stretch>
+                        </pic:blipFill>
+                        <pic:spPr>
+                          <a:xfrm>
+                            <a:off x="0" y="0"/>
+                            <a:ext cx="3962400" cy="772795"/>
+                          </a:xfrm>
+                          <a:prstGeom prst="rect">
+                            <a:avLst/>
+                          </a:prstGeom>
+                        </pic:spPr>
+                      </pic:pic>
+                    </a:graphicData>
+                  </a:graphic>
+                  <wp14:sizeRelH relativeFrom="margin">
+                    <wp14:pctWidth>0</wp14:pctWidth>
+                  </wp14:sizeRelH>
+                  <wp14:sizeRelV relativeFrom="margin">
+                    <wp14:pctHeight>0</wp14:pctHeight>
+                  </wp14:sizeRelV>
+                </wp:anchor>
+              </w:drawing>
+            </w:r>
           </w:p>
         </w:tc>
         <w:tc>
           <w:tcPr>
-            <w:tcW w:w="1301" w:type="dxa"/>
+            <w:tcW w:w="1300" w:type="dxa"/>
           </w:tcPr>
           <w:p>
             <w:pPr>
@@ -745,11 +1268,19 @@
                 <w:szCs w:val="23"/>
               </w:rPr>
             </w:pPr>
+            <w:r>
+              <w:rPr>
+                <w:color w:val="000000"/>
+                <w:sz w:val="23"/>
+                <w:szCs w:val="23"/>
+              </w:rPr>
+              <w:t>Medium</w:t>
+            </w:r>
           </w:p>
         </w:tc>
         <w:tc>
           <w:tcPr>
-            <w:tcW w:w="1380" w:type="dxa"/>
+            <w:tcW w:w="2734" w:type="dxa"/>
           </w:tcPr>
           <w:p>
             <w:pPr>
@@ -762,11 +1293,39 @@
                 <w:szCs w:val="23"/>
               </w:rPr>
             </w:pPr>
+            <w:r>
+              <w:rPr>
+                <w:color w:val="000000"/>
+                <w:sz w:val="23"/>
+                <w:szCs w:val="23"/>
+              </w:rPr>
+              <w:t xml:space="preserve">This information does not need to be placed at the bottom of each </w:t>
+            </w:r>
+            <w:proofErr w:type="gramStart"/>
+            <w:r>
+              <w:rPr>
+                <w:color w:val="000000"/>
+                <w:sz w:val="23"/>
+                <w:szCs w:val="23"/>
+              </w:rPr>
+              <w:t>page, and</w:t>
+            </w:r>
+            <w:proofErr w:type="gramEnd"/>
+            <w:r>
+              <w:rPr>
+                <w:color w:val="000000"/>
+                <w:sz w:val="23"/>
+                <w:szCs w:val="23"/>
+              </w:rPr>
+              <w:t xml:space="preserve"> is not relevant to most users.</w:t>
+            </w:r>
           </w:p>
         </w:tc>
+      </w:tr>
+      <w:tr>
         <w:tc>
           <w:tcPr>
-            <w:tcW w:w="1643" w:type="dxa"/>
+            <w:tcW w:w="6456" w:type="dxa"/>
           </w:tcPr>
           <w:p>
             <w:pPr>
@@ -779,13 +1338,119 @@
                 <w:szCs w:val="23"/>
               </w:rPr>
             </w:pPr>
+            <w:r>
+              <w:rPr>
+                <w:color w:val="000000"/>
+                <w:sz w:val="23"/>
+                <w:szCs w:val="23"/>
+              </w:rPr>
+              <w:drawing>
+                <wp:anchor distT="0" distB="0" distL="114300" distR="114300" simplePos="0" relativeHeight="251665408" behindDoc="0" locked="0" layoutInCell="1" allowOverlap="1" wp14:anchorId="5AA0127C" wp14:editId="63FFA176">
+                  <wp:simplePos x="0" y="0"/>
+                  <wp:positionH relativeFrom="column">
+                    <wp:posOffset>86360</wp:posOffset>
+                  </wp:positionH>
+                  <wp:positionV relativeFrom="paragraph">
+                    <wp:posOffset>62865</wp:posOffset>
+                  </wp:positionV>
+                  <wp:extent cx="3857625" cy="1253490"/>
+                  <wp:effectExtent l="0" t="0" r="9525" b="3810"/>
+                  <wp:wrapTopAndBottom/>
+                  <wp:docPr id="7" name="Picture 7"/>
+                  <wp:cNvGraphicFramePr>
+                    <a:graphicFrameLocks xmlns:a="http://schemas.openxmlformats.org/drawingml/2006/main" noChangeAspect="1"/>
+                  </wp:cNvGraphicFramePr>
+                  <a:graphic xmlns:a="http://schemas.openxmlformats.org/drawingml/2006/main">
+                    <a:graphicData uri="http://schemas.openxmlformats.org/drawingml/2006/picture">
+                      <pic:pic xmlns:pic="http://schemas.openxmlformats.org/drawingml/2006/picture">
+                        <pic:nvPicPr>
+                          <pic:cNvPr id="1" name=""/>
+                          <pic:cNvPicPr/>
+                        </pic:nvPicPr>
+                        <pic:blipFill>
+                          <a:blip r:embed="rId10"/>
+                          <a:stretch>
+                            <a:fillRect/>
+                          </a:stretch>
+                        </pic:blipFill>
+                        <pic:spPr>
+                          <a:xfrm>
+                            <a:off x="0" y="0"/>
+                            <a:ext cx="3857625" cy="1253490"/>
+                          </a:xfrm>
+                          <a:prstGeom prst="rect">
+                            <a:avLst/>
+                          </a:prstGeom>
+                        </pic:spPr>
+                      </pic:pic>
+                    </a:graphicData>
+                  </a:graphic>
+                  <wp14:sizeRelH relativeFrom="margin">
+                    <wp14:pctWidth>0</wp14:pctWidth>
+                  </wp14:sizeRelH>
+                  <wp14:sizeRelV relativeFrom="margin">
+                    <wp14:pctHeight>0</wp14:pctHeight>
+                  </wp14:sizeRelV>
+                </wp:anchor>
+              </w:drawing>
+            </w:r>
+          </w:p>
+        </w:tc>
+        <w:tc>
+          <w:tcPr>
+            <w:tcW w:w="1300" w:type="dxa"/>
+          </w:tcPr>
+          <w:p>
+            <w:pPr>
+              <w:autoSpaceDE w:val="0"/>
+              <w:autoSpaceDN w:val="0"/>
+              <w:adjustRightInd w:val="0"/>
+              <w:rPr>
+                <w:color w:val="000000"/>
+                <w:sz w:val="23"/>
+                <w:szCs w:val="23"/>
+              </w:rPr>
+            </w:pPr>
+            <w:r>
+              <w:rPr>
+                <w:color w:val="000000"/>
+                <w:sz w:val="23"/>
+                <w:szCs w:val="23"/>
+              </w:rPr>
+              <w:t>Low</w:t>
+            </w:r>
+          </w:p>
+        </w:tc>
+        <w:tc>
+          <w:tcPr>
+            <w:tcW w:w="2734" w:type="dxa"/>
+          </w:tcPr>
+          <w:p>
+            <w:pPr>
+              <w:autoSpaceDE w:val="0"/>
+              <w:autoSpaceDN w:val="0"/>
+              <w:adjustRightInd w:val="0"/>
+              <w:rPr>
+                <w:color w:val="000000"/>
+                <w:sz w:val="23"/>
+                <w:szCs w:val="23"/>
+              </w:rPr>
+            </w:pPr>
+            <w:r>
+              <w:rPr>
+                <w:color w:val="000000"/>
+                <w:sz w:val="23"/>
+                <w:szCs w:val="23"/>
+              </w:rPr>
+              <w:t>Even after closing the warning, it persists after going to a new page.</w:t>
+            </w:r>
           </w:p>
         </w:tc>
       </w:tr>
       <w:tr>
         <w:tc>
           <w:tcPr>
-            <w:tcW w:w="6450" w:type="dxa"/>
+            <w:tcW w:w="6456" w:type="dxa"/>
           </w:tcPr>
           <w:p>
             <w:pPr>
@@ -798,11 +1463,67 @@
                 <w:szCs w:val="23"/>
               </w:rPr>
             </w:pPr>
+            <w:r>
+              <w:rPr>
+                <w:color w:val="000000"/>
+                <w:sz w:val="23"/>
+                <w:szCs w:val="23"/>
+              </w:rPr>
+              <w:drawing>
+                <wp:anchor distT="0" distB="0" distL="114300" distR="114300" simplePos="0" relativeHeight="251667456" behindDoc="0" locked="0" layoutInCell="1" allowOverlap="1" wp14:anchorId="16600DD7" wp14:editId="2815BFD7">
+                  <wp:simplePos x="0" y="0"/>
+                  <wp:positionH relativeFrom="column">
+                    <wp:posOffset>635</wp:posOffset>
+                  </wp:positionH>
+                  <wp:positionV relativeFrom="paragraph">
+                    <wp:posOffset>233680</wp:posOffset>
+                  </wp:positionV>
+                  <wp:extent cx="3771900" cy="796290"/>
+                  <wp:effectExtent l="0" t="0" r="0" b="3810"/>
+                  <wp:wrapTopAndBottom/>
+                  <wp:docPr id="9" name="Picture 9"/>
+                  <wp:cNvGraphicFramePr>
+                    <a:graphicFrameLocks xmlns:a="http://schemas.openxmlformats.org/drawingml/2006/main" noChangeAspect="1"/>
+                  </wp:cNvGraphicFramePr>
+                  <a:graphic xmlns:a="http://schemas.openxmlformats.org/drawingml/2006/main">
+                    <a:graphicData uri="http://schemas.openxmlformats.org/drawingml/2006/picture">
+                      <pic:pic xmlns:pic="http://schemas.openxmlformats.org/drawingml/2006/picture">
+                        <pic:nvPicPr>
+                          <pic:cNvPr id="1" name=""/>
+                          <pic:cNvPicPr/>
+                        </pic:nvPicPr>
+                        <pic:blipFill>
+                          <a:blip r:embed="rId11"/>
+                          <a:stretch>
+                            <a:fillRect/>
+                          </a:stretch>
+                        </pic:blipFill>
+                        <pic:spPr>
+                          <a:xfrm>
+                            <a:off x="0" y="0"/>
+                            <a:ext cx="3771900" cy="796290"/>
+                          </a:xfrm>
+                          <a:prstGeom prst="rect">
+                            <a:avLst/>
+                          </a:prstGeom>
+                        </pic:spPr>
+                      </pic:pic>
+                    </a:graphicData>
+                  </a:graphic>
+                  <wp14:sizeRelH relativeFrom="margin">
+                    <wp14:pctWidth>0</wp14:pctWidth>
+                  </wp14:sizeRelH>
+                  <wp14:sizeRelV relativeFrom="margin">
+                    <wp14:pctHeight>0</wp14:pctHeight>
+                  </wp14:sizeRelV>
+                </wp:anchor>
+              </w:drawing>
+            </w:r>
           </w:p>
         </w:tc>
         <w:tc>
           <w:tcPr>
-            <w:tcW w:w="1301" w:type="dxa"/>
+            <w:tcW w:w="1300" w:type="dxa"/>
           </w:tcPr>
           <w:p>
             <w:pPr>
@@ -815,11 +1536,19 @@
                 <w:szCs w:val="23"/>
               </w:rPr>
             </w:pPr>
+            <w:r>
+              <w:rPr>
+                <w:color w:val="000000"/>
+                <w:sz w:val="23"/>
+                <w:szCs w:val="23"/>
+              </w:rPr>
+              <w:t>Low</w:t>
+            </w:r>
           </w:p>
         </w:tc>
         <w:tc>
           <w:tcPr>
-            <w:tcW w:w="1380" w:type="dxa"/>
+            <w:tcW w:w="2734" w:type="dxa"/>
           </w:tcPr>
           <w:p>
             <w:pPr>
@@ -832,11 +1561,21 @@
                 <w:szCs w:val="23"/>
               </w:rPr>
             </w:pPr>
+            <w:r>
+              <w:rPr>
+                <w:color w:val="000000"/>
+                <w:sz w:val="23"/>
+                <w:szCs w:val="23"/>
+              </w:rPr>
+              <w:t>Unnecessary information about when the stock was updated.</w:t>
+            </w:r>
           </w:p>
         </w:tc>
+      </w:tr>
+      <w:tr>
         <w:tc>
           <w:tcPr>
-            <w:tcW w:w="1643" w:type="dxa"/>
+            <w:tcW w:w="6456" w:type="dxa"/>
           </w:tcPr>
           <w:p>
             <w:pPr>
@@ -849,6 +1588,365 @@
                 <w:szCs w:val="23"/>
               </w:rPr>
             </w:pPr>
+            <w:r>
+              <w:rPr>
+                <w:color w:val="000000"/>
+                <w:sz w:val="23"/>
+                <w:szCs w:val="23"/>
+              </w:rPr>
+              <w:lastRenderedPageBreak/>
+              <w:drawing>
+                <wp:anchor distT="0" distB="0" distL="114300" distR="114300" simplePos="0" relativeHeight="251669504" behindDoc="0" locked="0" layoutInCell="1" allowOverlap="1" wp14:anchorId="2DE28151" wp14:editId="4E002758">
+                  <wp:simplePos x="0" y="0"/>
+                  <wp:positionH relativeFrom="column">
+                    <wp:posOffset>-635</wp:posOffset>
+                  </wp:positionH>
+                  <wp:positionV relativeFrom="paragraph">
+                    <wp:posOffset>180975</wp:posOffset>
+                  </wp:positionV>
+                  <wp:extent cx="1714739" cy="809738"/>
+                  <wp:effectExtent l="0" t="0" r="0" b="9525"/>
+                  <wp:wrapTopAndBottom/>
+                  <wp:docPr id="11" name="Picture 11"/>
+                  <wp:cNvGraphicFramePr>
+                    <a:graphicFrameLocks xmlns:a="http://schemas.openxmlformats.org/drawingml/2006/main" noChangeAspect="1"/>
+                  </wp:cNvGraphicFramePr>
+                  <a:graphic xmlns:a="http://schemas.openxmlformats.org/drawingml/2006/main">
+                    <a:graphicData uri="http://schemas.openxmlformats.org/drawingml/2006/picture">
+                      <pic:pic xmlns:pic="http://schemas.openxmlformats.org/drawingml/2006/picture">
+                        <pic:nvPicPr>
+                          <pic:cNvPr id="1" name=""/>
+                          <pic:cNvPicPr/>
+                        </pic:nvPicPr>
+                        <pic:blipFill>
+                          <a:blip r:embed="rId12"/>
+                          <a:stretch>
+                            <a:fillRect/>
+                          </a:stretch>
+                        </pic:blipFill>
+                        <pic:spPr>
+                          <a:xfrm>
+                            <a:off x="0" y="0"/>
+                            <a:ext cx="1714739" cy="809738"/>
+                          </a:xfrm>
+                          <a:prstGeom prst="rect">
+                            <a:avLst/>
+                          </a:prstGeom>
+                        </pic:spPr>
+                      </pic:pic>
+                    </a:graphicData>
+                  </a:graphic>
+                </wp:anchor>
+              </w:drawing>
+            </w:r>
+          </w:p>
+        </w:tc>
+        <w:tc>
+          <w:tcPr>
+            <w:tcW w:w="1300" w:type="dxa"/>
+          </w:tcPr>
+          <w:p>
+            <w:pPr>
+              <w:autoSpaceDE w:val="0"/>
+              <w:autoSpaceDN w:val="0"/>
+              <w:adjustRightInd w:val="0"/>
+              <w:rPr>
+                <w:color w:val="000000"/>
+                <w:sz w:val="23"/>
+                <w:szCs w:val="23"/>
+              </w:rPr>
+            </w:pPr>
+            <w:r>
+              <w:rPr>
+                <w:color w:val="000000"/>
+                <w:sz w:val="23"/>
+                <w:szCs w:val="23"/>
+              </w:rPr>
+              <w:t>Low</w:t>
+            </w:r>
+          </w:p>
+        </w:tc>
+        <w:tc>
+          <w:tcPr>
+            <w:tcW w:w="2734" w:type="dxa"/>
+          </w:tcPr>
+          <w:p>
+            <w:pPr>
+              <w:autoSpaceDE w:val="0"/>
+              <w:autoSpaceDN w:val="0"/>
+              <w:adjustRightInd w:val="0"/>
+              <w:rPr>
+                <w:color w:val="000000"/>
+                <w:sz w:val="23"/>
+                <w:szCs w:val="23"/>
+              </w:rPr>
+            </w:pPr>
+            <w:r>
+              <w:rPr>
+                <w:color w:val="000000"/>
+                <w:sz w:val="23"/>
+                <w:szCs w:val="23"/>
+              </w:rPr>
+              <w:t>Google preview button</w:t>
+            </w:r>
+            <w:r>
+              <w:rPr>
+                <w:color w:val="000000"/>
+                <w:sz w:val="23"/>
+                <w:szCs w:val="23"/>
+              </w:rPr>
+              <w:t xml:space="preserve"> looks weird</w:t>
+            </w:r>
+          </w:p>
+        </w:tc>
+      </w:tr>
+      <w:tr>
+        <w:tc>
+          <w:tcPr>
+            <w:tcW w:w="6456" w:type="dxa"/>
+          </w:tcPr>
+          <w:p>
+            <w:pPr>
+              <w:autoSpaceDE w:val="0"/>
+              <w:autoSpaceDN w:val="0"/>
+              <w:adjustRightInd w:val="0"/>
+              <w:rPr>
+                <w:color w:val="000000"/>
+                <w:sz w:val="23"/>
+                <w:szCs w:val="23"/>
+              </w:rPr>
+            </w:pPr>
+            <w:r>
+              <w:rPr>
+                <w:color w:val="000000"/>
+                <w:sz w:val="23"/>
+                <w:szCs w:val="23"/>
+              </w:rPr>
+              <w:drawing>
+                <wp:anchor distT="0" distB="0" distL="114300" distR="114300" simplePos="0" relativeHeight="251679744" behindDoc="0" locked="0" layoutInCell="1" allowOverlap="1" wp14:anchorId="4103145E" wp14:editId="7D2F13B8">
+                  <wp:simplePos x="0" y="0"/>
+                  <wp:positionH relativeFrom="column">
+                    <wp:posOffset>635</wp:posOffset>
+                  </wp:positionH>
+                  <wp:positionV relativeFrom="paragraph">
+                    <wp:posOffset>179705</wp:posOffset>
+                  </wp:positionV>
+                  <wp:extent cx="1900555" cy="2524125"/>
+                  <wp:effectExtent l="0" t="0" r="4445" b="9525"/>
+                  <wp:wrapTopAndBottom/>
+                  <wp:docPr id="21" name="Picture 21"/>
+                  <wp:cNvGraphicFramePr>
+                    <a:graphicFrameLocks xmlns:a="http://schemas.openxmlformats.org/drawingml/2006/main" noChangeAspect="1"/>
+                  </wp:cNvGraphicFramePr>
+                  <a:graphic xmlns:a="http://schemas.openxmlformats.org/drawingml/2006/main">
+                    <a:graphicData uri="http://schemas.openxmlformats.org/drawingml/2006/picture">
+                      <pic:pic xmlns:pic="http://schemas.openxmlformats.org/drawingml/2006/picture">
+                        <pic:nvPicPr>
+                          <pic:cNvPr id="1" name=""/>
+                          <pic:cNvPicPr/>
+                        </pic:nvPicPr>
+                        <pic:blipFill>
+                          <a:blip r:embed="rId13"/>
+                          <a:stretch>
+                            <a:fillRect/>
+                          </a:stretch>
+                        </pic:blipFill>
+                        <pic:spPr>
+                          <a:xfrm>
+                            <a:off x="0" y="0"/>
+                            <a:ext cx="1900555" cy="2524125"/>
+                          </a:xfrm>
+                          <a:prstGeom prst="rect">
+                            <a:avLst/>
+                          </a:prstGeom>
+                        </pic:spPr>
+                      </pic:pic>
+                    </a:graphicData>
+                  </a:graphic>
+                  <wp14:sizeRelH relativeFrom="margin">
+                    <wp14:pctWidth>0</wp14:pctWidth>
+                  </wp14:sizeRelH>
+                  <wp14:sizeRelV relativeFrom="margin">
+                    <wp14:pctHeight>0</wp14:pctHeight>
+                  </wp14:sizeRelV>
+                </wp:anchor>
+              </w:drawing>
+            </w:r>
+          </w:p>
+        </w:tc>
+        <w:tc>
+          <w:tcPr>
+            <w:tcW w:w="1300" w:type="dxa"/>
+          </w:tcPr>
+          <w:p>
+            <w:pPr>
+              <w:autoSpaceDE w:val="0"/>
+              <w:autoSpaceDN w:val="0"/>
+              <w:adjustRightInd w:val="0"/>
+              <w:rPr>
+                <w:color w:val="000000"/>
+                <w:sz w:val="23"/>
+                <w:szCs w:val="23"/>
+              </w:rPr>
+            </w:pPr>
+            <w:r>
+              <w:rPr>
+                <w:color w:val="000000"/>
+                <w:sz w:val="23"/>
+                <w:szCs w:val="23"/>
+              </w:rPr>
+              <w:t>Low</w:t>
+            </w:r>
+          </w:p>
+        </w:tc>
+        <w:tc>
+          <w:tcPr>
+            <w:tcW w:w="2734" w:type="dxa"/>
+          </w:tcPr>
+          <w:p>
+            <w:pPr>
+              <w:autoSpaceDE w:val="0"/>
+              <w:autoSpaceDN w:val="0"/>
+              <w:adjustRightInd w:val="0"/>
+              <w:rPr>
+                <w:color w:val="000000"/>
+                <w:sz w:val="23"/>
+                <w:szCs w:val="23"/>
+              </w:rPr>
+            </w:pPr>
+            <w:r>
+              <w:rPr>
+                <w:color w:val="000000"/>
+                <w:sz w:val="23"/>
+                <w:szCs w:val="23"/>
+              </w:rPr>
+              <w:t>Repetition</w:t>
+            </w:r>
+          </w:p>
+        </w:tc>
+      </w:tr>
+      <w:tr>
+        <w:tc>
+          <w:tcPr>
+            <w:tcW w:w="6456" w:type="dxa"/>
+          </w:tcPr>
+          <w:p>
+            <w:pPr>
+              <w:autoSpaceDE w:val="0"/>
+              <w:autoSpaceDN w:val="0"/>
+              <w:adjustRightInd w:val="0"/>
+              <w:rPr>
+                <w:color w:val="000000"/>
+                <w:sz w:val="23"/>
+                <w:szCs w:val="23"/>
+              </w:rPr>
+            </w:pPr>
+            <w:r>
+              <w:rPr>
+                <w:color w:val="000000"/>
+                <w:sz w:val="23"/>
+                <w:szCs w:val="23"/>
+              </w:rPr>
+              <w:drawing>
+                <wp:anchor distT="0" distB="0" distL="114300" distR="114300" simplePos="0" relativeHeight="251681792" behindDoc="0" locked="0" layoutInCell="1" allowOverlap="1" wp14:anchorId="437A52EC" wp14:editId="4188D296">
+                  <wp:simplePos x="0" y="0"/>
+                  <wp:positionH relativeFrom="column">
+                    <wp:posOffset>635</wp:posOffset>
+                  </wp:positionH>
+                  <wp:positionV relativeFrom="paragraph">
+                    <wp:posOffset>176530</wp:posOffset>
+                  </wp:positionV>
+                  <wp:extent cx="3810000" cy="288290"/>
+                  <wp:effectExtent l="0" t="0" r="0" b="0"/>
+                  <wp:wrapTopAndBottom/>
+                  <wp:docPr id="22" name="Picture 22"/>
+                  <wp:cNvGraphicFramePr>
+                    <a:graphicFrameLocks xmlns:a="http://schemas.openxmlformats.org/drawingml/2006/main" noChangeAspect="1"/>
+                  </wp:cNvGraphicFramePr>
+                  <a:graphic xmlns:a="http://schemas.openxmlformats.org/drawingml/2006/main">
+                    <a:graphicData uri="http://schemas.openxmlformats.org/drawingml/2006/picture">
+                      <pic:pic xmlns:pic="http://schemas.openxmlformats.org/drawingml/2006/picture">
+                        <pic:nvPicPr>
+                          <pic:cNvPr id="1" name=""/>
+                          <pic:cNvPicPr/>
+                        </pic:nvPicPr>
+                        <pic:blipFill>
+                          <a:blip r:embed="rId14"/>
+                          <a:stretch>
+                            <a:fillRect/>
+                          </a:stretch>
+                        </pic:blipFill>
+                        <pic:spPr>
+                          <a:xfrm>
+                            <a:off x="0" y="0"/>
+                            <a:ext cx="3810000" cy="288290"/>
+                          </a:xfrm>
+                          <a:prstGeom prst="rect">
+                            <a:avLst/>
+                          </a:prstGeom>
+                        </pic:spPr>
+                      </pic:pic>
+                    </a:graphicData>
+                  </a:graphic>
+                  <wp14:sizeRelH relativeFrom="margin">
+                    <wp14:pctWidth>0</wp14:pctWidth>
+                  </wp14:sizeRelH>
+                  <wp14:sizeRelV relativeFrom="margin">
+                    <wp14:pctHeight>0</wp14:pctHeight>
+                  </wp14:sizeRelV>
+                </wp:anchor>
+              </w:drawing>
+            </w:r>
+          </w:p>
+        </w:tc>
+        <w:tc>
+          <w:tcPr>
+            <w:tcW w:w="1300" w:type="dxa"/>
+          </w:tcPr>
+          <w:p>
+            <w:pPr>
+              <w:autoSpaceDE w:val="0"/>
+              <w:autoSpaceDN w:val="0"/>
+              <w:adjustRightInd w:val="0"/>
+              <w:rPr>
+                <w:color w:val="000000"/>
+                <w:sz w:val="23"/>
+                <w:szCs w:val="23"/>
+              </w:rPr>
+            </w:pPr>
+            <w:r>
+              <w:rPr>
+                <w:color w:val="000000"/>
+                <w:sz w:val="23"/>
+                <w:szCs w:val="23"/>
+              </w:rPr>
+              <w:t>Low</w:t>
+            </w:r>
+          </w:p>
+        </w:tc>
+        <w:tc>
+          <w:tcPr>
+            <w:tcW w:w="2734" w:type="dxa"/>
+          </w:tcPr>
+          <w:p>
+            <w:pPr>
+              <w:autoSpaceDE w:val="0"/>
+              <w:autoSpaceDN w:val="0"/>
+              <w:adjustRightInd w:val="0"/>
+              <w:rPr>
+                <w:color w:val="000000"/>
+                <w:sz w:val="23"/>
+                <w:szCs w:val="23"/>
+              </w:rPr>
+            </w:pPr>
+            <w:r>
+              <w:rPr>
+                <w:color w:val="000000"/>
+                <w:sz w:val="23"/>
+                <w:szCs w:val="23"/>
+              </w:rPr>
+              <w:t>Whitespace</w:t>
+            </w:r>
           </w:p>
         </w:tc>
       </w:tr>
@@ -886,9 +1984,731 @@
         <w:tab/>
       </w:r>
     </w:p>
+    <w:p>
+      <w:r>
+        <w:t>The scenario that is being explored is a student looking to buy a cookbook with fancy, complicated recipes as a birthday present for a friend.</w:t>
+      </w:r>
+    </w:p>
     <w:p/>
+    <w:p>
+      <w:r>
+        <w:sym w:font="Symbol" w:char="F0A7"/>
+      </w:r>
+      <w:r>
+        <w:t xml:space="preserve"> Fit for use (or functionality) – Can the system support the tasks that the user wants to perform </w:t>
+      </w:r>
+    </w:p>
+    <w:p>
+      <w:r>
+        <w:sym w:font="Symbol" w:char="F0A7"/>
+      </w:r>
+      <w:r>
+        <w:t xml:space="preserve"> Ease of learning - How fast can a user who has never seen the user interface before </w:t>
+      </w:r>
+      <w:proofErr w:type="gramStart"/>
+      <w:r>
+        <w:t>learn</w:t>
+      </w:r>
+      <w:proofErr w:type="gramEnd"/>
+      <w:r>
+        <w:t xml:space="preserve"> it sufficiently well to accomplish basic tasks? </w:t>
+      </w:r>
+    </w:p>
+    <w:p>
+      <w:r>
+        <w:sym w:font="Symbol" w:char="F0A7"/>
+      </w:r>
+      <w:r>
+        <w:t xml:space="preserve"> Efficiency of use - Once an experienced user has learned to use the system, how fast can he or she accomplish tasks? </w:t>
+      </w:r>
+    </w:p>
+    <w:p>
+      <w:r>
+        <w:sym w:font="Symbol" w:char="F0A7"/>
+      </w:r>
+      <w:r>
+        <w:t xml:space="preserve"> Memorability - If a user has used the system before, can he or she remember enough to use it effectively the next time or does the user have to start over again learning everything? </w:t>
+      </w:r>
+    </w:p>
+    <w:p>
+      <w:r>
+        <w:sym w:font="Symbol" w:char="F0A7"/>
+      </w:r>
+      <w:r>
+        <w:t xml:space="preserve"> Error frequency and severity - How often do users make errors while using the system, how serious are these errors, and how do users recover from these errors? </w:t>
+      </w:r>
+    </w:p>
+    <w:p>
+      <w:r>
+        <w:sym w:font="Symbol" w:char="F0A7"/>
+      </w:r>
+      <w:r>
+        <w:t xml:space="preserve"> Subjective satisfaction - How much does the user like using the system?</w:t>
+      </w:r>
+    </w:p>
     <w:p/>
+    <w:p>
+      <w:pPr>
+        <w:rPr>
+          <w:b/>
+          <w:bCs/>
+        </w:rPr>
+      </w:pPr>
+      <w:r>
+        <w:rPr>
+          <w:b/>
+          <w:bCs/>
+        </w:rPr>
+        <w:t>Google preview button always present on mobile but not clickable</w:t>
+      </w:r>
+      <w:r>
+        <w:rPr>
+          <w:b/>
+          <w:bCs/>
+        </w:rPr>
+        <w:t xml:space="preserve"> – Subjective Satisfaction</w:t>
+      </w:r>
+    </w:p>
+    <w:p>
+      <w:r>
+        <w:t>When using a mobile device, all books have the “Google Preview” button on the bottom right. Although this is a useful feature, the button does not do anything when clicked. This may confuse or frustrate the user.</w:t>
+      </w:r>
+    </w:p>
+    <w:p>
+      <w:pPr>
+        <w:rPr>
+          <w:b/>
+          <w:bCs/>
+        </w:rPr>
+      </w:pPr>
+      <w:r>
+        <w:rPr>
+          <w:b/>
+          <w:bCs/>
+        </w:rPr>
+        <w:lastRenderedPageBreak/>
+        <w:drawing>
+          <wp:anchor distT="0" distB="0" distL="114300" distR="114300" simplePos="0" relativeHeight="251696128" behindDoc="0" locked="0" layoutInCell="1" allowOverlap="1" wp14:anchorId="1E4E527C" wp14:editId="37F4F4D8">
+            <wp:simplePos x="0" y="0"/>
+            <wp:positionH relativeFrom="margin">
+              <wp:posOffset>619760</wp:posOffset>
+            </wp:positionH>
+            <wp:positionV relativeFrom="paragraph">
+              <wp:posOffset>189865</wp:posOffset>
+            </wp:positionV>
+            <wp:extent cx="3923030" cy="3533775"/>
+            <wp:effectExtent l="0" t="0" r="1270" b="9525"/>
+            <wp:wrapTopAndBottom/>
+            <wp:docPr id="31" name="Picture 31"/>
+            <wp:cNvGraphicFramePr>
+              <a:graphicFrameLocks xmlns:a="http://schemas.openxmlformats.org/drawingml/2006/main" noChangeAspect="1"/>
+            </wp:cNvGraphicFramePr>
+            <a:graphic xmlns:a="http://schemas.openxmlformats.org/drawingml/2006/main">
+              <a:graphicData uri="http://schemas.openxmlformats.org/drawingml/2006/picture">
+                <pic:pic xmlns:pic="http://schemas.openxmlformats.org/drawingml/2006/picture">
+                  <pic:nvPicPr>
+                    <pic:cNvPr id="1" name=""/>
+                    <pic:cNvPicPr/>
+                  </pic:nvPicPr>
+                  <pic:blipFill>
+                    <a:blip r:embed="rId15"/>
+                    <a:stretch>
+                      <a:fillRect/>
+                    </a:stretch>
+                  </pic:blipFill>
+                  <pic:spPr>
+                    <a:xfrm>
+                      <a:off x="0" y="0"/>
+                      <a:ext cx="3923030" cy="3533775"/>
+                    </a:xfrm>
+                    <a:prstGeom prst="rect">
+                      <a:avLst/>
+                    </a:prstGeom>
+                  </pic:spPr>
+                </pic:pic>
+              </a:graphicData>
+            </a:graphic>
+            <wp14:sizeRelH relativeFrom="margin">
+              <wp14:pctWidth>0</wp14:pctWidth>
+            </wp14:sizeRelH>
+            <wp14:sizeRelV relativeFrom="margin">
+              <wp14:pctHeight>0</wp14:pctHeight>
+            </wp14:sizeRelV>
+          </wp:anchor>
+        </w:drawing>
+      </w:r>
+    </w:p>
+    <w:p>
+      <w:pPr>
+        <w:rPr>
+          <w:b/>
+          <w:bCs/>
+        </w:rPr>
+      </w:pPr>
+    </w:p>
+    <w:p>
+      <w:pPr>
+        <w:rPr>
+          <w:b/>
+          <w:bCs/>
+        </w:rPr>
+      </w:pPr>
+    </w:p>
+    <w:p>
+      <w:pPr>
+        <w:rPr>
+          <w:b/>
+          <w:bCs/>
+        </w:rPr>
+      </w:pPr>
+      <w:r>
+        <w:rPr>
+          <w:b/>
+          <w:bCs/>
+        </w:rPr>
+        <w:t>Keep scrolling when reaches the end of books categories</w:t>
+      </w:r>
+      <w:r>
+        <w:rPr>
+          <w:b/>
+          <w:bCs/>
+        </w:rPr>
+        <w:t xml:space="preserve"> – Error frequency and severity</w:t>
+      </w:r>
+    </w:p>
+    <w:p>
+      <w:r>
+        <w:t>When scrolling through the sub-categories under the “BOOKS” category, the user may see the entire page scrolling down if the end of the list. Expecting the user to have this level of control is unreasonable and mildly frustrating.</w:t>
+      </w:r>
+    </w:p>
+    <w:p>
+      <w:pPr>
+        <w:rPr>
+          <w:b/>
+          <w:bCs/>
+        </w:rPr>
+      </w:pPr>
+    </w:p>
+    <w:p>
+      <w:pPr>
+        <w:rPr>
+          <w:b/>
+          <w:bCs/>
+        </w:rPr>
+      </w:pPr>
+    </w:p>
+    <w:p>
+      <w:pPr>
+        <w:rPr>
+          <w:b/>
+          <w:bCs/>
+        </w:rPr>
+      </w:pPr>
+      <w:r>
+        <w:drawing>
+          <wp:anchor distT="0" distB="0" distL="114300" distR="114300" simplePos="0" relativeHeight="251683840" behindDoc="0" locked="0" layoutInCell="1" allowOverlap="1" wp14:anchorId="5EA3ACB2" wp14:editId="23DC7CC4">
+            <wp:simplePos x="0" y="0"/>
+            <wp:positionH relativeFrom="page">
+              <wp:posOffset>1625600</wp:posOffset>
+            </wp:positionH>
+            <wp:positionV relativeFrom="paragraph">
+              <wp:posOffset>248285</wp:posOffset>
+            </wp:positionV>
+            <wp:extent cx="2879090" cy="2835275"/>
+            <wp:effectExtent l="0" t="0" r="0" b="3175"/>
+            <wp:wrapTopAndBottom/>
+            <wp:docPr id="23" name="Picture 23"/>
+            <wp:cNvGraphicFramePr>
+              <a:graphicFrameLocks xmlns:a="http://schemas.openxmlformats.org/drawingml/2006/main" noChangeAspect="1"/>
+            </wp:cNvGraphicFramePr>
+            <a:graphic xmlns:a="http://schemas.openxmlformats.org/drawingml/2006/main">
+              <a:graphicData uri="http://schemas.openxmlformats.org/drawingml/2006/picture">
+                <pic:pic xmlns:pic="http://schemas.openxmlformats.org/drawingml/2006/picture">
+                  <pic:nvPicPr>
+                    <pic:cNvPr id="1" name=""/>
+                    <pic:cNvPicPr/>
+                  </pic:nvPicPr>
+                  <pic:blipFill>
+                    <a:blip r:embed="rId16"/>
+                    <a:stretch>
+                      <a:fillRect/>
+                    </a:stretch>
+                  </pic:blipFill>
+                  <pic:spPr>
+                    <a:xfrm>
+                      <a:off x="0" y="0"/>
+                      <a:ext cx="2879090" cy="2835275"/>
+                    </a:xfrm>
+                    <a:prstGeom prst="rect">
+                      <a:avLst/>
+                    </a:prstGeom>
+                  </pic:spPr>
+                </pic:pic>
+              </a:graphicData>
+            </a:graphic>
+            <wp14:sizeRelH relativeFrom="margin">
+              <wp14:pctWidth>0</wp14:pctWidth>
+            </wp14:sizeRelH>
+            <wp14:sizeRelV relativeFrom="margin">
+              <wp14:pctHeight>0</wp14:pctHeight>
+            </wp14:sizeRelV>
+          </wp:anchor>
+        </w:drawing>
+      </w:r>
+    </w:p>
+    <w:p>
+      <w:pPr>
+        <w:rPr>
+          <w:b/>
+          <w:bCs/>
+        </w:rPr>
+      </w:pPr>
+    </w:p>
+    <w:p>
+      <w:pPr>
+        <w:rPr>
+          <w:b/>
+          <w:bCs/>
+        </w:rPr>
+      </w:pPr>
+      <w:r>
+        <w:rPr>
+          <w:b/>
+          <w:bCs/>
+        </w:rPr>
+        <w:t>Moving from left categories to right is buggy</w:t>
+      </w:r>
+      <w:r>
+        <w:rPr>
+          <w:b/>
+          <w:bCs/>
+        </w:rPr>
+        <w:t xml:space="preserve"> – Error Frequency and Severity</w:t>
+      </w:r>
+    </w:p>
+    <w:p>
+      <w:r>
+        <w:lastRenderedPageBreak/>
+        <w:drawing>
+          <wp:anchor distT="0" distB="0" distL="114300" distR="114300" simplePos="0" relativeHeight="251687936" behindDoc="0" locked="0" layoutInCell="1" allowOverlap="1" wp14:anchorId="110A6782" wp14:editId="186276DD">
+            <wp:simplePos x="0" y="0"/>
+            <wp:positionH relativeFrom="page">
+              <wp:posOffset>688975</wp:posOffset>
+            </wp:positionH>
+            <wp:positionV relativeFrom="paragraph">
+              <wp:posOffset>767080</wp:posOffset>
+            </wp:positionV>
+            <wp:extent cx="5731510" cy="2337435"/>
+            <wp:effectExtent l="0" t="0" r="2540" b="5715"/>
+            <wp:wrapTopAndBottom/>
+            <wp:docPr id="25" name="Picture 25"/>
+            <wp:cNvGraphicFramePr>
+              <a:graphicFrameLocks xmlns:a="http://schemas.openxmlformats.org/drawingml/2006/main" noChangeAspect="1"/>
+            </wp:cNvGraphicFramePr>
+            <a:graphic xmlns:a="http://schemas.openxmlformats.org/drawingml/2006/main">
+              <a:graphicData uri="http://schemas.openxmlformats.org/drawingml/2006/picture">
+                <pic:pic xmlns:pic="http://schemas.openxmlformats.org/drawingml/2006/picture">
+                  <pic:nvPicPr>
+                    <pic:cNvPr id="1" name=""/>
+                    <pic:cNvPicPr/>
+                  </pic:nvPicPr>
+                  <pic:blipFill>
+                    <a:blip r:embed="rId17"/>
+                    <a:stretch>
+                      <a:fillRect/>
+                    </a:stretch>
+                  </pic:blipFill>
+                  <pic:spPr>
+                    <a:xfrm>
+                      <a:off x="0" y="0"/>
+                      <a:ext cx="5731510" cy="2337435"/>
+                    </a:xfrm>
+                    <a:prstGeom prst="rect">
+                      <a:avLst/>
+                    </a:prstGeom>
+                  </pic:spPr>
+                </pic:pic>
+              </a:graphicData>
+            </a:graphic>
+          </wp:anchor>
+        </w:drawing>
+      </w:r>
+      <w:r>
+        <w:t>After hovering on a sub-category in books, the space on the right is populated with sub-sub-categories. However, moving the cursor to reach these options is often difficult. Furthermore, in the mobile format, these sub-sub-categories are not visible, leading to inconsistency of use, decreasing memorability.</w:t>
+      </w:r>
+    </w:p>
+    <w:p>
+      <w:pPr>
+        <w:rPr>
+          <w:b/>
+          <w:bCs/>
+        </w:rPr>
+      </w:pPr>
+    </w:p>
+    <w:p>
+      <w:pPr>
+        <w:rPr>
+          <w:b/>
+          <w:bCs/>
+        </w:rPr>
+      </w:pPr>
+      <w:proofErr w:type="gramStart"/>
+      <w:r>
+        <w:rPr>
+          <w:b/>
+          <w:bCs/>
+        </w:rPr>
+        <w:t>Cant</w:t>
+      </w:r>
+      <w:proofErr w:type="gramEnd"/>
+      <w:r>
+        <w:rPr>
+          <w:b/>
+          <w:bCs/>
+        </w:rPr>
+        <w:t xml:space="preserve"> click cookbooks, can only click books which just makes you choose a category again</w:t>
+      </w:r>
+      <w:r>
+        <w:rPr>
+          <w:b/>
+          <w:bCs/>
+        </w:rPr>
+        <w:t xml:space="preserve"> – Efficiency of Use</w:t>
+      </w:r>
+    </w:p>
+    <w:p>
+      <w:r>
+        <w:t>After the user clicks a cookbook, the breadcrumbs appear near the top o</w:t>
+      </w:r>
+      <w:bookmarkStart w:id="1" w:name="_GoBack"/>
+      <w:bookmarkEnd w:id="1"/>
+      <w:r>
+        <w:t>f the page. However, the most specific (right-most) category is not clickable, and this is only distinguished for the user by a slight change in stroke-width.</w:t>
+      </w:r>
+    </w:p>
+    <w:p>
+      <w:pPr>
+        <w:rPr>
+          <w:b/>
+          <w:bCs/>
+        </w:rPr>
+      </w:pPr>
+      <w:r>
+        <w:drawing>
+          <wp:anchor distT="0" distB="0" distL="114300" distR="114300" simplePos="0" relativeHeight="251673600" behindDoc="0" locked="0" layoutInCell="1" allowOverlap="1" wp14:anchorId="2FEE9111" wp14:editId="37D18E98">
+            <wp:simplePos x="0" y="0"/>
+            <wp:positionH relativeFrom="margin">
+              <wp:posOffset>1581150</wp:posOffset>
+            </wp:positionH>
+            <wp:positionV relativeFrom="paragraph">
+              <wp:posOffset>268605</wp:posOffset>
+            </wp:positionV>
+            <wp:extent cx="2162175" cy="473075"/>
+            <wp:effectExtent l="0" t="0" r="9525" b="3175"/>
+            <wp:wrapTopAndBottom/>
+            <wp:docPr id="18" name="Picture 18"/>
+            <wp:cNvGraphicFramePr>
+              <a:graphicFrameLocks xmlns:a="http://schemas.openxmlformats.org/drawingml/2006/main" noChangeAspect="1"/>
+            </wp:cNvGraphicFramePr>
+            <a:graphic xmlns:a="http://schemas.openxmlformats.org/drawingml/2006/main">
+              <a:graphicData uri="http://schemas.openxmlformats.org/drawingml/2006/picture">
+                <pic:pic xmlns:pic="http://schemas.openxmlformats.org/drawingml/2006/picture">
+                  <pic:nvPicPr>
+                    <pic:cNvPr id="1" name=""/>
+                    <pic:cNvPicPr/>
+                  </pic:nvPicPr>
+                  <pic:blipFill>
+                    <a:blip r:embed="rId18"/>
+                    <a:stretch>
+                      <a:fillRect/>
+                    </a:stretch>
+                  </pic:blipFill>
+                  <pic:spPr>
+                    <a:xfrm>
+                      <a:off x="0" y="0"/>
+                      <a:ext cx="2162175" cy="473075"/>
+                    </a:xfrm>
+                    <a:prstGeom prst="rect">
+                      <a:avLst/>
+                    </a:prstGeom>
+                  </pic:spPr>
+                </pic:pic>
+              </a:graphicData>
+            </a:graphic>
+            <wp14:sizeRelH relativeFrom="margin">
+              <wp14:pctWidth>0</wp14:pctWidth>
+            </wp14:sizeRelH>
+            <wp14:sizeRelV relativeFrom="margin">
+              <wp14:pctHeight>0</wp14:pctHeight>
+            </wp14:sizeRelV>
+          </wp:anchor>
+        </w:drawing>
+      </w:r>
+    </w:p>
     <w:p/>
+    <w:p>
+      <w:pPr>
+        <w:rPr>
+          <w:b/>
+          <w:bCs/>
+        </w:rPr>
+      </w:pPr>
+      <w:r>
+        <w:rPr>
+          <w:b/>
+          <w:bCs/>
+        </w:rPr>
+        <w:t>Some categories only have 1 book, useless</w:t>
+      </w:r>
+    </w:p>
+    <w:p>
+      <w:r>
+        <w:t>Function of categories is to group similar items together. If a category only has one item should it really be a category?</w:t>
+      </w:r>
+    </w:p>
+    <w:p>
+      <w:pPr>
+        <w:rPr>
+          <w:b/>
+          <w:bCs/>
+        </w:rPr>
+      </w:pPr>
+      <w:r>
+        <w:rPr>
+          <w:b/>
+          <w:bCs/>
+        </w:rPr>
+        <w:lastRenderedPageBreak/>
+        <w:drawing>
+          <wp:anchor distT="0" distB="0" distL="114300" distR="114300" simplePos="0" relativeHeight="251677696" behindDoc="0" locked="0" layoutInCell="1" allowOverlap="1" wp14:anchorId="30607A59" wp14:editId="5C9D5BC1">
+            <wp:simplePos x="0" y="0"/>
+            <wp:positionH relativeFrom="column">
+              <wp:posOffset>1375410</wp:posOffset>
+            </wp:positionH>
+            <wp:positionV relativeFrom="paragraph">
+              <wp:posOffset>212090</wp:posOffset>
+            </wp:positionV>
+            <wp:extent cx="2476500" cy="3867785"/>
+            <wp:effectExtent l="0" t="0" r="0" b="0"/>
+            <wp:wrapTopAndBottom/>
+            <wp:docPr id="20" name="Picture 20"/>
+            <wp:cNvGraphicFramePr>
+              <a:graphicFrameLocks xmlns:a="http://schemas.openxmlformats.org/drawingml/2006/main" noChangeAspect="1"/>
+            </wp:cNvGraphicFramePr>
+            <a:graphic xmlns:a="http://schemas.openxmlformats.org/drawingml/2006/main">
+              <a:graphicData uri="http://schemas.openxmlformats.org/drawingml/2006/picture">
+                <pic:pic xmlns:pic="http://schemas.openxmlformats.org/drawingml/2006/picture">
+                  <pic:nvPicPr>
+                    <pic:cNvPr id="1" name=""/>
+                    <pic:cNvPicPr/>
+                  </pic:nvPicPr>
+                  <pic:blipFill>
+                    <a:blip r:embed="rId19"/>
+                    <a:stretch>
+                      <a:fillRect/>
+                    </a:stretch>
+                  </pic:blipFill>
+                  <pic:spPr>
+                    <a:xfrm>
+                      <a:off x="0" y="0"/>
+                      <a:ext cx="2476500" cy="3867785"/>
+                    </a:xfrm>
+                    <a:prstGeom prst="rect">
+                      <a:avLst/>
+                    </a:prstGeom>
+                  </pic:spPr>
+                </pic:pic>
+              </a:graphicData>
+            </a:graphic>
+            <wp14:sizeRelH relativeFrom="margin">
+              <wp14:pctWidth>0</wp14:pctWidth>
+            </wp14:sizeRelH>
+            <wp14:sizeRelV relativeFrom="margin">
+              <wp14:pctHeight>0</wp14:pctHeight>
+            </wp14:sizeRelV>
+          </wp:anchor>
+        </w:drawing>
+      </w:r>
+    </w:p>
+    <w:p/>
+    <w:p>
+      <w:proofErr w:type="gramStart"/>
+      <w:r>
+        <w:t>Cant</w:t>
+      </w:r>
+      <w:proofErr w:type="gramEnd"/>
+      <w:r>
+        <w:t xml:space="preserve"> click out of sorting</w:t>
+      </w:r>
+    </w:p>
+    <w:p>
+      <w:r>
+        <w:drawing>
+          <wp:anchor distT="0" distB="0" distL="114300" distR="114300" simplePos="0" relativeHeight="251685888" behindDoc="0" locked="0" layoutInCell="1" allowOverlap="1" wp14:anchorId="4ABA122B" wp14:editId="3EA23687">
+            <wp:simplePos x="0" y="0"/>
+            <wp:positionH relativeFrom="column">
+              <wp:posOffset>989330</wp:posOffset>
+            </wp:positionH>
+            <wp:positionV relativeFrom="paragraph">
+              <wp:posOffset>104775</wp:posOffset>
+            </wp:positionV>
+            <wp:extent cx="2847975" cy="3095625"/>
+            <wp:effectExtent l="0" t="0" r="9525" b="0"/>
+            <wp:wrapTopAndBottom/>
+            <wp:docPr id="24" name="Picture 24"/>
+            <wp:cNvGraphicFramePr>
+              <a:graphicFrameLocks xmlns:a="http://schemas.openxmlformats.org/drawingml/2006/main" noChangeAspect="1"/>
+            </wp:cNvGraphicFramePr>
+            <a:graphic xmlns:a="http://schemas.openxmlformats.org/drawingml/2006/main">
+              <a:graphicData uri="http://schemas.openxmlformats.org/drawingml/2006/picture">
+                <pic:pic xmlns:pic="http://schemas.openxmlformats.org/drawingml/2006/picture">
+                  <pic:nvPicPr>
+                    <pic:cNvPr id="1" name=""/>
+                    <pic:cNvPicPr/>
+                  </pic:nvPicPr>
+                  <pic:blipFill>
+                    <a:blip r:embed="rId20"/>
+                    <a:stretch>
+                      <a:fillRect/>
+                    </a:stretch>
+                  </pic:blipFill>
+                  <pic:spPr>
+                    <a:xfrm>
+                      <a:off x="0" y="0"/>
+                      <a:ext cx="2847975" cy="3095625"/>
+                    </a:xfrm>
+                    <a:prstGeom prst="rect">
+                      <a:avLst/>
+                    </a:prstGeom>
+                  </pic:spPr>
+                </pic:pic>
+              </a:graphicData>
+            </a:graphic>
+          </wp:anchor>
+        </w:drawing>
+      </w:r>
+    </w:p>
+    <w:p>
+      <w:r>
+        <w:lastRenderedPageBreak/>
+        <w:drawing>
+          <wp:anchor distT="0" distB="0" distL="114300" distR="114300" simplePos="0" relativeHeight="251689984" behindDoc="0" locked="0" layoutInCell="1" allowOverlap="1" wp14:anchorId="0009E1A8" wp14:editId="15E55B7C">
+            <wp:simplePos x="0" y="0"/>
+            <wp:positionH relativeFrom="margin">
+              <wp:posOffset>341630</wp:posOffset>
+            </wp:positionH>
+            <wp:positionV relativeFrom="paragraph">
+              <wp:posOffset>311785</wp:posOffset>
+            </wp:positionV>
+            <wp:extent cx="4371975" cy="2933700"/>
+            <wp:effectExtent l="0" t="0" r="9525" b="0"/>
+            <wp:wrapTopAndBottom/>
+            <wp:docPr id="26" name="Picture 26"/>
+            <wp:cNvGraphicFramePr>
+              <a:graphicFrameLocks xmlns:a="http://schemas.openxmlformats.org/drawingml/2006/main" noChangeAspect="1"/>
+            </wp:cNvGraphicFramePr>
+            <a:graphic xmlns:a="http://schemas.openxmlformats.org/drawingml/2006/main">
+              <a:graphicData uri="http://schemas.openxmlformats.org/drawingml/2006/picture">
+                <pic:pic xmlns:pic="http://schemas.openxmlformats.org/drawingml/2006/picture">
+                  <pic:nvPicPr>
+                    <pic:cNvPr id="1" name=""/>
+                    <pic:cNvPicPr/>
+                  </pic:nvPicPr>
+                  <pic:blipFill>
+                    <a:blip r:embed="rId21"/>
+                    <a:stretch>
+                      <a:fillRect/>
+                    </a:stretch>
+                  </pic:blipFill>
+                  <pic:spPr>
+                    <a:xfrm>
+                      <a:off x="0" y="0"/>
+                      <a:ext cx="4371975" cy="2933700"/>
+                    </a:xfrm>
+                    <a:prstGeom prst="rect">
+                      <a:avLst/>
+                    </a:prstGeom>
+                  </pic:spPr>
+                </pic:pic>
+              </a:graphicData>
+            </a:graphic>
+          </wp:anchor>
+        </w:drawing>
+      </w:r>
+      <w:r>
+        <w:t>Clicking refine a few times scrolls you down and makes you get stuck</w:t>
+      </w:r>
+    </w:p>
+    <w:p/>
+    <w:p>
+      <w:r>
+        <w:drawing>
+          <wp:anchor distT="0" distB="0" distL="114300" distR="114300" simplePos="0" relativeHeight="251675648" behindDoc="0" locked="0" layoutInCell="1" allowOverlap="1" wp14:anchorId="2E7265E6" wp14:editId="68548AD0">
+            <wp:simplePos x="0" y="0"/>
+            <wp:positionH relativeFrom="margin">
+              <wp:align>center</wp:align>
+            </wp:positionH>
+            <wp:positionV relativeFrom="paragraph">
+              <wp:posOffset>497205</wp:posOffset>
+            </wp:positionV>
+            <wp:extent cx="4076700" cy="1732915"/>
+            <wp:effectExtent l="0" t="0" r="0" b="635"/>
+            <wp:wrapTopAndBottom/>
+            <wp:docPr id="19" name="Picture 19"/>
+            <wp:cNvGraphicFramePr>
+              <a:graphicFrameLocks xmlns:a="http://schemas.openxmlformats.org/drawingml/2006/main" noChangeAspect="1"/>
+            </wp:cNvGraphicFramePr>
+            <a:graphic xmlns:a="http://schemas.openxmlformats.org/drawingml/2006/main">
+              <a:graphicData uri="http://schemas.openxmlformats.org/drawingml/2006/picture">
+                <pic:pic xmlns:pic="http://schemas.openxmlformats.org/drawingml/2006/picture">
+                  <pic:nvPicPr>
+                    <pic:cNvPr id="1" name=""/>
+                    <pic:cNvPicPr/>
+                  </pic:nvPicPr>
+                  <pic:blipFill>
+                    <a:blip r:embed="rId22"/>
+                    <a:stretch>
+                      <a:fillRect/>
+                    </a:stretch>
+                  </pic:blipFill>
+                  <pic:spPr>
+                    <a:xfrm>
+                      <a:off x="0" y="0"/>
+                      <a:ext cx="4076700" cy="1732915"/>
+                    </a:xfrm>
+                    <a:prstGeom prst="rect">
+                      <a:avLst/>
+                    </a:prstGeom>
+                  </pic:spPr>
+                </pic:pic>
+              </a:graphicData>
+            </a:graphic>
+            <wp14:sizeRelH relativeFrom="margin">
+              <wp14:pctWidth>0</wp14:pctWidth>
+            </wp14:sizeRelH>
+            <wp14:sizeRelV relativeFrom="margin">
+              <wp14:pctHeight>0</wp14:pctHeight>
+            </wp14:sizeRelV>
+          </wp:anchor>
+        </w:drawing>
+      </w:r>
+      <w:r>
+        <w:t>Clicking the heart icon flashes a popup for a second then redirects to book page</w:t>
+      </w:r>
+    </w:p>
+    <w:p>
+      <w:r>
+        <w:t xml:space="preserve">Accidentally hovering over one of the top categories you </w:t>
+      </w:r>
+      <w:proofErr w:type="gramStart"/>
+      <w:r>
+        <w:t>have to</w:t>
+      </w:r>
+      <w:proofErr w:type="gramEnd"/>
+      <w:r>
+        <w:t xml:space="preserve"> move your cursor down more</w:t>
+      </w:r>
+    </w:p>
     <w:sectPr>
       <w:pgSz w:w="11906" w:h="16838"/>
       <w:pgMar w:top="1440" w:right="1440" w:bottom="1440" w:left="1440" w:header="708" w:footer="708" w:gutter="0"/>
@@ -897,6 +2717,44 @@
     </w:sectPr>
   </w:body>
 </w:document>
+</file>
+
+<file path=word/endnotes.xml><?xml version="1.0" encoding="utf-8"?>
+<w:endnotes xmlns:wpc="http://schemas.microsoft.com/office/word/2010/wordprocessingCanvas" xmlns:cx="http://schemas.microsoft.com/office/drawing/2014/chartex" xmlns:cx1="http://schemas.microsoft.com/office/drawing/2015/9/8/chartex" xmlns:cx2="http://schemas.microsoft.com/office/drawing/2015/10/21/chartex" xmlns:cx3="http://schemas.microsoft.com/office/drawing/2016/5/9/chartex" xmlns:cx4="http://schemas.microsoft.com/office/drawing/2016/5/10/chartex" xmlns:cx5="http://schemas.microsoft.com/office/drawing/2016/5/11/chartex" xmlns:cx6="http://schemas.microsoft.com/office/drawing/2016/5/12/chartex" xmlns:cx7="http://schemas.microsoft.com/office/drawing/2016/5/13/chartex" xmlns:cx8="http://schemas.microsoft.com/office/drawing/2016/5/14/chartex" xmlns:mc="http://schemas.openxmlformats.org/markup-compatibility/2006" xmlns:aink="http://schemas.microsoft.com/office/drawing/2016/ink" xmlns:am3d="http://schemas.microsoft.com/office/drawing/2017/model3d" xmlns:o="urn:schemas-microsoft-com:office:office" xmlns:r="http://schemas.openxmlformats.org/officeDocument/2006/relationships" xmlns:m="http://schemas.openxmlformats.org/officeDocument/2006/math" xmlns:v="urn:schemas-microsoft-com:vml" xmlns:wp14="http://schemas.microsoft.com/office/word/2010/wordprocessingDrawing" xmlns:wp="http://schemas.openxmlformats.org/drawingml/2006/wordprocessingDrawing" xmlns:w10="urn:schemas-microsoft-com:office:word" xmlns:w="http://schemas.openxmlformats.org/wordprocessingml/2006/main" xmlns:w14="http://schemas.microsoft.com/office/word/2010/wordml" xmlns:w15="http://schemas.microsoft.com/office/word/2012/wordml" xmlns:w16cid="http://schemas.microsoft.com/office/word/2016/wordml/cid" xmlns:w16se="http://schemas.microsoft.com/office/word/2015/wordml/symex" xmlns:wpg="http://schemas.microsoft.com/office/word/2010/wordprocessingGroup" xmlns:wpi="http://schemas.microsoft.com/office/word/2010/wordprocessingInk" xmlns:wne="http://schemas.microsoft.com/office/word/2006/wordml" xmlns:wps="http://schemas.microsoft.com/office/word/2010/wordprocessingShape" mc:Ignorable="w14 w15 w16se w16cid wp14">
+  <w:endnote w:type="separator" w:id="-1">
+    <w:p>
+      <w:r>
+        <w:separator/>
+      </w:r>
+    </w:p>
+  </w:endnote>
+  <w:endnote w:type="continuationSeparator" w:id="0">
+    <w:p>
+      <w:r>
+        <w:continuationSeparator/>
+      </w:r>
+    </w:p>
+  </w:endnote>
+</w:endnotes>
+</file>
+
+<file path=word/footnotes.xml><?xml version="1.0" encoding="utf-8"?>
+<w:footnotes xmlns:wpc="http://schemas.microsoft.com/office/word/2010/wordprocessingCanvas" xmlns:cx="http://schemas.microsoft.com/office/drawing/2014/chartex" xmlns:cx1="http://schemas.microsoft.com/office/drawing/2015/9/8/chartex" xmlns:cx2="http://schemas.microsoft.com/office/drawing/2015/10/21/chartex" xmlns:cx3="http://schemas.microsoft.com/office/drawing/2016/5/9/chartex" xmlns:cx4="http://schemas.microsoft.com/office/drawing/2016/5/10/chartex" xmlns:cx5="http://schemas.microsoft.com/office/drawing/2016/5/11/chartex" xmlns:cx6="http://schemas.microsoft.com/office/drawing/2016/5/12/chartex" xmlns:cx7="http://schemas.microsoft.com/office/drawing/2016/5/13/chartex" xmlns:cx8="http://schemas.microsoft.com/office/drawing/2016/5/14/chartex" xmlns:mc="http://schemas.openxmlformats.org/markup-compatibility/2006" xmlns:aink="http://schemas.microsoft.com/office/drawing/2016/ink" xmlns:am3d="http://schemas.microsoft.com/office/drawing/2017/model3d" xmlns:o="urn:schemas-microsoft-com:office:office" xmlns:r="http://schemas.openxmlformats.org/officeDocument/2006/relationships" xmlns:m="http://schemas.openxmlformats.org/officeDocument/2006/math" xmlns:v="urn:schemas-microsoft-com:vml" xmlns:wp14="http://schemas.microsoft.com/office/word/2010/wordprocessingDrawing" xmlns:wp="http://schemas.openxmlformats.org/drawingml/2006/wordprocessingDrawing" xmlns:w10="urn:schemas-microsoft-com:office:word" xmlns:w="http://schemas.openxmlformats.org/wordprocessingml/2006/main" xmlns:w14="http://schemas.microsoft.com/office/word/2010/wordml" xmlns:w15="http://schemas.microsoft.com/office/word/2012/wordml" xmlns:w16cid="http://schemas.microsoft.com/office/word/2016/wordml/cid" xmlns:w16se="http://schemas.microsoft.com/office/word/2015/wordml/symex" xmlns:wpg="http://schemas.microsoft.com/office/word/2010/wordprocessingGroup" xmlns:wpi="http://schemas.microsoft.com/office/word/2010/wordprocessingInk" xmlns:wne="http://schemas.microsoft.com/office/word/2006/wordml" xmlns:wps="http://schemas.microsoft.com/office/word/2010/wordprocessingShape" mc:Ignorable="w14 w15 w16se w16cid wp14">
+  <w:footnote w:type="separator" w:id="-1">
+    <w:p>
+      <w:r>
+        <w:separator/>
+      </w:r>
+    </w:p>
+  </w:footnote>
+  <w:footnote w:type="continuationSeparator" w:id="0">
+    <w:p>
+      <w:r>
+        <w:continuationSeparator/>
+      </w:r>
+    </w:p>
+  </w:footnote>
+</w:footnotes>
 </file>
 
 <file path=word/styles.xml><?xml version="1.0" encoding="utf-8"?>
@@ -1312,7 +3170,6 @@
   <w:style w:type="character" w:default="1" w:styleId="DefaultParagraphFont">
     <w:name w:val="Default Paragraph Font"/>
     <w:uiPriority w:val="1"/>
-    <w:semiHidden/>
     <w:unhideWhenUsed/>
   </w:style>
   <w:style w:type="table" w:default="1" w:styleId="TableNormal">
@@ -1383,6 +3240,33 @@
         <w:insideV w:val="single" w:sz="4" w:space="0" w:color="auto"/>
       </w:tblBorders>
     </w:tblPr>
+  </w:style>
+  <w:style w:type="paragraph" w:styleId="Footer">
+    <w:name w:val="footer"/>
+    <w:basedOn w:val="Normal"/>
+    <w:link w:val="FooterChar"/>
+    <w:uiPriority w:val="99"/>
+    <w:unhideWhenUsed/>
+    <w:rsid w:val="00DD054E"/>
+    <w:pPr>
+      <w:tabs>
+        <w:tab w:val="center" w:pos="4513"/>
+        <w:tab w:val="right" w:pos="9026"/>
+      </w:tabs>
+    </w:pPr>
+  </w:style>
+  <w:style w:type="character" w:customStyle="1" w:styleId="FooterChar">
+    <w:name w:val="Footer Char"/>
+    <w:basedOn w:val="DefaultParagraphFont"/>
+    <w:link w:val="Footer"/>
+    <w:uiPriority w:val="99"/>
+    <w:rsid w:val="00DD054E"/>
+    <w:rPr>
+      <w:rFonts w:ascii="Times New Roman" w:eastAsia="Times New Roman" w:hAnsi="Times New Roman" w:cs="Times New Roman"/>
+      <w:sz w:val="24"/>
+      <w:szCs w:val="20"/>
+      <w:lang w:val="en-AU"/>
+    </w:rPr>
   </w:style>
 </w:styles>
 </file>
@@ -1526,6 +3410,13 @@
     <w:pitch w:val="variable"/>
     <w:sig w:usb0="E0002EFF" w:usb1="C000785B" w:usb2="00000009" w:usb3="00000000" w:csb0="000001FF" w:csb1="00000000"/>
   </w:font>
+  <w:font w:name="Symbol">
+    <w:panose1 w:val="05050102010706020507"/>
+    <w:charset w:val="02"/>
+    <w:family w:val="roman"/>
+    <w:pitch w:val="variable"/>
+    <w:sig w:usb0="00000000" w:usb1="10000000" w:usb2="00000000" w:usb3="00000000" w:csb0="80000000" w:csb1="00000000"/>
+  </w:font>
   <w:font w:name="Calibri Light">
     <w:panose1 w:val="020F0302020204030204"/>
     <w:charset w:val="00"/>
@@ -1553,7 +3444,7 @@
   <w:rsids>
     <w:rsidRoot w:val="00215A62"/>
     <w:rsid w:val="00215A62"/>
-    <w:rsid w:val="00E920DA"/>
+    <w:rsid w:val="00C5615C"/>
   </w:rsids>
   <m:mathPr>
     <m:mathFont m:val="Cambria Math"/>

</xml_diff>

<commit_message>
i hate this test so much
</commit_message>
<xml_diff>
--- a/SOFTENG_350_HCI/Assignments/midterm/THE UNIVERSITY OF AUCKLAND.docx
+++ b/SOFTENG_350_HCI/Assignments/midterm/THE UNIVERSITY OF AUCKLAND.docx
@@ -2378,12 +2378,7 @@
     </w:p>
     <w:p>
       <w:r>
-        <w:t>After the user clicks a cookbook, the breadcrumbs appear near the top o</w:t>
-      </w:r>
-      <w:bookmarkStart w:id="1" w:name="_GoBack"/>
-      <w:bookmarkEnd w:id="1"/>
-      <w:r>
-        <w:t>f the page. However, the most specific (right-most) category is not clickable, and this is only distinguished for the user by a slight change in stroke-width.</w:t>
+        <w:t>After the user clicks a cookbook, the breadcrumbs appear near the top of the page. However, the most specific (right-most) category is not clickable, and this is only distinguished for the user by a slight change in stroke-width.</w:t>
       </w:r>
     </w:p>
     <w:p>
@@ -2460,10 +2455,20 @@
         </w:rPr>
         <w:t>Some categories only have 1 book, useless</w:t>
       </w:r>
-    </w:p>
-    <w:p>
-      <w:r>
-        <w:t>Function of categories is to group similar items together. If a category only has one item should it really be a category?</w:t>
+      <w:r>
+        <w:rPr>
+          <w:b/>
+          <w:bCs/>
+        </w:rPr>
+        <w:t xml:space="preserve"> – Fit for Use</w:t>
+      </w:r>
+    </w:p>
+    <w:p>
+      <w:r>
+        <w:t xml:space="preserve">Function of categories is to group similar items together. If a category only has one item should it </w:t>
+      </w:r>
+      <w:r>
+        <w:t>does not provide extra functionality to the user.</w:t>
       </w:r>
     </w:p>
     <w:p>
@@ -2532,13 +2537,39 @@
     </w:p>
     <w:p/>
     <w:p>
+      <w:pPr>
+        <w:rPr>
+          <w:b/>
+          <w:bCs/>
+        </w:rPr>
+      </w:pPr>
       <w:proofErr w:type="gramStart"/>
       <w:r>
+        <w:rPr>
+          <w:b/>
+          <w:bCs/>
+        </w:rPr>
         <w:t>Cant</w:t>
       </w:r>
       <w:proofErr w:type="gramEnd"/>
       <w:r>
+        <w:rPr>
+          <w:b/>
+          <w:bCs/>
+        </w:rPr>
         <w:t xml:space="preserve"> click out of sorting</w:t>
+      </w:r>
+      <w:r>
+        <w:rPr>
+          <w:b/>
+          <w:bCs/>
+        </w:rPr>
+        <w:t xml:space="preserve"> - Memorability</w:t>
+      </w:r>
+    </w:p>
+    <w:p>
+      <w:r>
+        <w:t>When looking for a cookbook with fancy, complicated recipes, a user may try to sort the results. An issue with this dropdown menu is that after clicking it initially, it will only close if you click again on the dropdown. This behaviour contrasts with the expected behaviour of it closing automatically after the cursor is moved far enough away. This issue may annoy the user.</w:t>
       </w:r>
     </w:p>
     <w:p>
@@ -2589,16 +2620,42 @@
       </w:r>
     </w:p>
     <w:p>
-      <w:r>
+      <w:pPr>
+        <w:rPr>
+          <w:b/>
+          <w:bCs/>
+        </w:rPr>
+      </w:pPr>
+      <w:r>
+        <w:rPr>
+          <w:b/>
+          <w:bCs/>
+        </w:rPr>
         <w:lastRenderedPageBreak/>
+        <w:t>Clicking refine a few times scrolls you down and makes you get stuck</w:t>
+      </w:r>
+      <w:r>
+        <w:rPr>
+          <w:b/>
+          <w:bCs/>
+        </w:rPr>
+        <w:t xml:space="preserve"> – Ease of Learning</w:t>
+      </w:r>
+    </w:p>
+    <w:p>
+      <w:r>
+        <w:rPr>
+          <w:b/>
+          <w:bCs/>
+        </w:rPr>
         <w:drawing>
           <wp:anchor distT="0" distB="0" distL="114300" distR="114300" simplePos="0" relativeHeight="251689984" behindDoc="0" locked="0" layoutInCell="1" allowOverlap="1" wp14:anchorId="0009E1A8" wp14:editId="15E55B7C">
             <wp:simplePos x="0" y="0"/>
             <wp:positionH relativeFrom="margin">
-              <wp:posOffset>341630</wp:posOffset>
+              <wp:posOffset>299085</wp:posOffset>
             </wp:positionH>
             <wp:positionV relativeFrom="paragraph">
-              <wp:posOffset>311785</wp:posOffset>
+              <wp:posOffset>641350</wp:posOffset>
             </wp:positionV>
             <wp:extent cx="4371975" cy="2933700"/>
             <wp:effectExtent l="0" t="0" r="9525" b="0"/>
@@ -2636,25 +2693,52 @@
         </w:drawing>
       </w:r>
       <w:r>
-        <w:t>Clicking refine a few times scrolls you down and makes you get stuck</w:t>
-      </w:r>
+        <w:t>If the refine button is clicked a few times, this can cause the page to be stuck at a certain point and prevent the user from scrolling. Although the outcome of finding this issue is major, the likelihood of finding it is quite low.</w:t>
+      </w:r>
+    </w:p>
+    <w:p>
+      <w:pPr>
+        <w:rPr>
+          <w:b/>
+          <w:bCs/>
+        </w:rPr>
+      </w:pPr>
     </w:p>
     <w:p/>
     <w:p>
-      <w:r>
+      <w:pPr>
+        <w:rPr>
+          <w:b/>
+          <w:bCs/>
+        </w:rPr>
+      </w:pPr>
+      <w:r>
+        <w:rPr>
+          <w:b/>
+          <w:bCs/>
+        </w:rPr>
+        <w:t>Clicking the heart icon flashes a popup for a second then redirects to book page</w:t>
+      </w:r>
+    </w:p>
+    <w:p>
+      <w:r>
+        <w:rPr>
+          <w:b/>
+          <w:bCs/>
+        </w:rPr>
         <w:drawing>
-          <wp:anchor distT="0" distB="0" distL="114300" distR="114300" simplePos="0" relativeHeight="251675648" behindDoc="0" locked="0" layoutInCell="1" allowOverlap="1" wp14:anchorId="2E7265E6" wp14:editId="68548AD0">
+          <wp:anchor distT="0" distB="0" distL="114300" distR="114300" simplePos="0" relativeHeight="251698176" behindDoc="0" locked="0" layoutInCell="1" allowOverlap="1" wp14:anchorId="14B4551C" wp14:editId="44843E9C">
             <wp:simplePos x="0" y="0"/>
-            <wp:positionH relativeFrom="margin">
-              <wp:align>center</wp:align>
+            <wp:positionH relativeFrom="column">
+              <wp:posOffset>1526540</wp:posOffset>
             </wp:positionH>
             <wp:positionV relativeFrom="paragraph">
-              <wp:posOffset>497205</wp:posOffset>
+              <wp:posOffset>620395</wp:posOffset>
             </wp:positionV>
-            <wp:extent cx="4076700" cy="1732915"/>
-            <wp:effectExtent l="0" t="0" r="0" b="635"/>
+            <wp:extent cx="2362200" cy="2952750"/>
+            <wp:effectExtent l="0" t="0" r="0" b="0"/>
             <wp:wrapTopAndBottom/>
-            <wp:docPr id="19" name="Picture 19"/>
+            <wp:docPr id="33" name="Picture 33"/>
             <wp:cNvGraphicFramePr>
               <a:graphicFrameLocks xmlns:a="http://schemas.openxmlformats.org/drawingml/2006/main" noChangeAspect="1"/>
             </wp:cNvGraphicFramePr>
@@ -2674,7 +2758,7 @@
                   <pic:spPr>
                     <a:xfrm>
                       <a:off x="0" y="0"/>
-                      <a:ext cx="4076700" cy="1732915"/>
+                      <a:ext cx="2362200" cy="2952750"/>
                     </a:xfrm>
                     <a:prstGeom prst="rect">
                       <a:avLst/>
@@ -2683,30 +2767,432 @@
                 </pic:pic>
               </a:graphicData>
             </a:graphic>
-            <wp14:sizeRelH relativeFrom="margin">
+          </wp:anchor>
+        </w:drawing>
+      </w:r>
+      <w:r>
+        <w:t>Clicking the heart icon while hovering over a book results in a popup being shown for a brief second, then redirects the user to the book page. This issue would be encountered very commonly by users, but only causes slight confusion.</w:t>
+      </w:r>
+    </w:p>
+    <w:p>
+      <w:pPr>
+        <w:rPr>
+          <w:b/>
+          <w:bCs/>
+        </w:rPr>
+      </w:pPr>
+    </w:p>
+    <w:p>
+      <w:pPr>
+        <w:rPr>
+          <w:b/>
+          <w:bCs/>
+        </w:rPr>
+      </w:pPr>
+    </w:p>
+    <w:p>
+      <w:pPr>
+        <w:rPr>
+          <w:b/>
+          <w:bCs/>
+        </w:rPr>
+      </w:pPr>
+    </w:p>
+    <w:p>
+      <w:pPr>
+        <w:rPr>
+          <w:b/>
+          <w:bCs/>
+        </w:rPr>
+      </w:pPr>
+    </w:p>
+    <w:p>
+      <w:pPr>
+        <w:rPr>
+          <w:b/>
+          <w:bCs/>
+        </w:rPr>
+      </w:pPr>
+    </w:p>
+    <w:p>
+      <w:pPr>
+        <w:rPr>
+          <w:b/>
+          <w:bCs/>
+        </w:rPr>
+      </w:pPr>
+    </w:p>
+    <w:p>
+      <w:pPr>
+        <w:rPr>
+          <w:b/>
+          <w:bCs/>
+        </w:rPr>
+      </w:pPr>
+    </w:p>
+    <w:p>
+      <w:pPr>
+        <w:rPr>
+          <w:b/>
+          <w:bCs/>
+        </w:rPr>
+      </w:pPr>
+    </w:p>
+    <w:p>
+      <w:pPr>
+        <w:rPr>
+          <w:b/>
+          <w:bCs/>
+        </w:rPr>
+      </w:pPr>
+    </w:p>
+    <w:p>
+      <w:pPr>
+        <w:rPr>
+          <w:b/>
+          <w:bCs/>
+        </w:rPr>
+      </w:pPr>
+    </w:p>
+    <w:p>
+      <w:pPr>
+        <w:rPr>
+          <w:noProof/>
+        </w:rPr>
+      </w:pPr>
+    </w:p>
+    <w:p>
+      <w:pPr>
+        <w:rPr>
+          <w:b/>
+          <w:bCs/>
+        </w:rPr>
+      </w:pPr>
+    </w:p>
+    <w:p>
+      <w:pPr>
+        <w:rPr>
+          <w:b/>
+          <w:bCs/>
+        </w:rPr>
+      </w:pPr>
+    </w:p>
+    <w:p>
+      <w:pPr>
+        <w:rPr>
+          <w:b/>
+          <w:bCs/>
+        </w:rPr>
+      </w:pPr>
+      <w:r>
+        <w:rPr>
+          <w:b/>
+          <w:bCs/>
+        </w:rPr>
+        <w:t>Q2.</w:t>
+      </w:r>
+      <w:r>
+        <w:rPr>
+          <w:b/>
+          <w:bCs/>
+        </w:rPr>
+        <w:t>2</w:t>
+      </w:r>
+      <w:r>
+        <w:rPr>
+          <w:b/>
+          <w:bCs/>
+        </w:rPr>
+        <w:t>:</w:t>
+      </w:r>
+      <w:r>
+        <w:rPr>
+          <w:b/>
+          <w:bCs/>
+        </w:rPr>
+        <w:tab/>
+      </w:r>
+      <w:r>
+        <w:rPr>
+          <w:b/>
+          <w:bCs/>
+        </w:rPr>
+        <w:t>Brainstorming a solution [on paper]</w:t>
+      </w:r>
+    </w:p>
+    <w:p>
+      <w:pPr>
+        <w:rPr>
+          <w:b/>
+          <w:bCs/>
+        </w:rPr>
+      </w:pPr>
+      <w:r>
+        <w:rPr>
+          <w:noProof/>
+        </w:rPr>
+        <w:drawing>
+          <wp:anchor distT="0" distB="0" distL="114300" distR="114300" simplePos="0" relativeHeight="251699200" behindDoc="0" locked="0" layoutInCell="1" allowOverlap="1">
+            <wp:simplePos x="0" y="0"/>
+            <wp:positionH relativeFrom="margin">
+              <wp:align>center</wp:align>
+            </wp:positionH>
+            <wp:positionV relativeFrom="paragraph">
+              <wp:posOffset>1969135</wp:posOffset>
+            </wp:positionV>
+            <wp:extent cx="1866265" cy="6038215"/>
+            <wp:effectExtent l="9525" t="0" r="0" b="0"/>
+            <wp:wrapTopAndBottom/>
+            <wp:docPr id="34" name="Picture 34"/>
+            <wp:cNvGraphicFramePr>
+              <a:graphicFrameLocks xmlns:a="http://schemas.openxmlformats.org/drawingml/2006/main" noChangeAspect="1"/>
+            </wp:cNvGraphicFramePr>
+            <a:graphic xmlns:a="http://schemas.openxmlformats.org/drawingml/2006/main">
+              <a:graphicData uri="http://schemas.openxmlformats.org/drawingml/2006/picture">
+                <pic:pic xmlns:pic="http://schemas.openxmlformats.org/drawingml/2006/picture">
+                  <pic:nvPicPr>
+                    <pic:cNvPr id="0" name="Picture 2"/>
+                    <pic:cNvPicPr>
+                      <a:picLocks noChangeAspect="1" noChangeArrowheads="1"/>
+                    </pic:cNvPicPr>
+                  </pic:nvPicPr>
+                  <pic:blipFill rotWithShape="1">
+                    <a:blip r:embed="rId23" cstate="print">
+                      <a:extLst>
+                        <a:ext uri="{28A0092B-C50C-407E-A947-70E740481C1C}">
+                          <a14:useLocalDpi xmlns:a14="http://schemas.microsoft.com/office/drawing/2010/main" val="0"/>
+                        </a:ext>
+                      </a:extLst>
+                    </a:blip>
+                    <a:srcRect l="7079" t="1057" r="4939" b="3177"/>
+                    <a:stretch/>
+                  </pic:blipFill>
+                  <pic:spPr bwMode="auto">
+                    <a:xfrm rot="16200000">
+                      <a:off x="0" y="0"/>
+                      <a:ext cx="1866265" cy="6038215"/>
+                    </a:xfrm>
+                    <a:prstGeom prst="rect">
+                      <a:avLst/>
+                    </a:prstGeom>
+                    <a:noFill/>
+                    <a:ln>
+                      <a:noFill/>
+                    </a:ln>
+                    <a:extLst>
+                      <a:ext uri="{53640926-AAD7-44D8-BBD7-CCE9431645EC}">
+                        <a14:shadowObscured xmlns:a14="http://schemas.microsoft.com/office/drawing/2010/main"/>
+                      </a:ext>
+                    </a:extLst>
+                  </pic:spPr>
+                </pic:pic>
+              </a:graphicData>
+            </a:graphic>
+            <wp14:sizeRelH relativeFrom="page">
               <wp14:pctWidth>0</wp14:pctWidth>
             </wp14:sizeRelH>
-            <wp14:sizeRelV relativeFrom="margin">
+            <wp14:sizeRelV relativeFrom="page">
               <wp14:pctHeight>0</wp14:pctHeight>
             </wp14:sizeRelV>
           </wp:anchor>
         </w:drawing>
       </w:r>
-      <w:r>
-        <w:t>Clicking the heart icon flashes a popup for a second then redirects to book page</w:t>
-      </w:r>
-    </w:p>
-    <w:p>
-      <w:r>
-        <w:t xml:space="preserve">Accidentally hovering over one of the top categories you </w:t>
-      </w:r>
-      <w:proofErr w:type="gramStart"/>
-      <w:r>
-        <w:t>have to</w:t>
-      </w:r>
-      <w:proofErr w:type="gramEnd"/>
-      <w:r>
-        <w:t xml:space="preserve"> move your cursor down more</w:t>
+      <w:bookmarkStart w:id="1" w:name="_GoBack"/>
+      <w:r>
+        <w:rPr>
+          <w:noProof/>
+        </w:rPr>
+        <w:drawing>
+          <wp:anchor distT="0" distB="0" distL="114300" distR="114300" simplePos="0" relativeHeight="251700224" behindDoc="0" locked="0" layoutInCell="1" allowOverlap="1">
+            <wp:simplePos x="0" y="0"/>
+            <wp:positionH relativeFrom="margin">
+              <wp:align>center</wp:align>
+            </wp:positionH>
+            <wp:positionV relativeFrom="paragraph">
+              <wp:posOffset>224790</wp:posOffset>
+            </wp:positionV>
+            <wp:extent cx="4133850" cy="2571750"/>
+            <wp:effectExtent l="0" t="0" r="0" b="0"/>
+            <wp:wrapTopAndBottom/>
+            <wp:docPr id="35" name="Picture 35"/>
+            <wp:cNvGraphicFramePr>
+              <a:graphicFrameLocks xmlns:a="http://schemas.openxmlformats.org/drawingml/2006/main" noChangeAspect="1"/>
+            </wp:cNvGraphicFramePr>
+            <a:graphic xmlns:a="http://schemas.openxmlformats.org/drawingml/2006/main">
+              <a:graphicData uri="http://schemas.openxmlformats.org/drawingml/2006/picture">
+                <pic:pic xmlns:pic="http://schemas.openxmlformats.org/drawingml/2006/picture">
+                  <pic:nvPicPr>
+                    <pic:cNvPr id="0" name="Picture 3"/>
+                    <pic:cNvPicPr>
+                      <a:picLocks noChangeAspect="1" noChangeArrowheads="1"/>
+                    </pic:cNvPicPr>
+                  </pic:nvPicPr>
+                  <pic:blipFill rotWithShape="1">
+                    <a:blip r:embed="rId24" cstate="print">
+                      <a:extLst>
+                        <a:ext uri="{28A0092B-C50C-407E-A947-70E740481C1C}">
+                          <a14:useLocalDpi xmlns:a14="http://schemas.microsoft.com/office/drawing/2010/main" val="0"/>
+                        </a:ext>
+                      </a:extLst>
+                    </a:blip>
+                    <a:srcRect l="1133" t="4138" r="454" b="9930"/>
+                    <a:stretch/>
+                  </pic:blipFill>
+                  <pic:spPr bwMode="auto">
+                    <a:xfrm>
+                      <a:off x="0" y="0"/>
+                      <a:ext cx="4133850" cy="2571750"/>
+                    </a:xfrm>
+                    <a:prstGeom prst="rect">
+                      <a:avLst/>
+                    </a:prstGeom>
+                    <a:noFill/>
+                    <a:ln>
+                      <a:noFill/>
+                    </a:ln>
+                    <a:extLst>
+                      <a:ext uri="{53640926-AAD7-44D8-BBD7-CCE9431645EC}">
+                        <a14:shadowObscured xmlns:a14="http://schemas.microsoft.com/office/drawing/2010/main"/>
+                      </a:ext>
+                    </a:extLst>
+                  </pic:spPr>
+                </pic:pic>
+              </a:graphicData>
+            </a:graphic>
+            <wp14:sizeRelH relativeFrom="page">
+              <wp14:pctWidth>0</wp14:pctWidth>
+            </wp14:sizeRelH>
+            <wp14:sizeRelV relativeFrom="page">
+              <wp14:pctHeight>0</wp14:pctHeight>
+            </wp14:sizeRelV>
+          </wp:anchor>
+        </w:drawing>
+      </w:r>
+      <w:bookmarkEnd w:id="1"/>
+    </w:p>
+    <w:p>
+      <w:pPr>
+        <w:rPr>
+          <w:b/>
+          <w:bCs/>
+        </w:rPr>
+      </w:pPr>
+    </w:p>
+    <w:p>
+      <w:pPr>
+        <w:rPr>
+          <w:b/>
+          <w:bCs/>
+        </w:rPr>
+      </w:pPr>
+    </w:p>
+    <w:p>
+      <w:r>
+        <w:rPr>
+          <w:b/>
+          <w:bCs/>
+        </w:rPr>
+        <w:t>Q3.1</w:t>
+      </w:r>
+      <w:r>
+        <w:rPr>
+          <w:b/>
+          <w:bCs/>
+        </w:rPr>
+        <w:t>.1</w:t>
+      </w:r>
+      <w:r>
+        <w:rPr>
+          <w:b/>
+          <w:bCs/>
+        </w:rPr>
+        <w:t xml:space="preserve"> Paper Prototype</w:t>
+      </w:r>
+      <w:r>
+        <w:rPr>
+          <w:b/>
+          <w:bCs/>
+        </w:rPr>
+        <w:t xml:space="preserve"> and </w:t>
+      </w:r>
+      <w:r>
+        <w:rPr>
+          <w:b/>
+          <w:bCs/>
+        </w:rPr>
+        <w:t>Q3.</w:t>
+      </w:r>
+      <w:r>
+        <w:rPr>
+          <w:b/>
+          <w:bCs/>
+        </w:rPr>
+        <w:t>1</w:t>
+      </w:r>
+      <w:r>
+        <w:rPr>
+          <w:b/>
+          <w:bCs/>
+        </w:rPr>
+        <w:t>.2 Annotation</w:t>
+      </w:r>
+      <w:r>
+        <w:rPr>
+          <w:b/>
+          <w:bCs/>
+        </w:rPr>
+        <w:t xml:space="preserve"> of Visual Design</w:t>
+      </w:r>
+      <w:r>
+        <w:rPr>
+          <w:b/>
+          <w:bCs/>
+        </w:rPr>
+        <w:tab/>
+      </w:r>
+      <w:r>
+        <w:rPr>
+          <w:b/>
+          <w:bCs/>
+        </w:rPr>
+        <w:tab/>
+      </w:r>
+      <w:r>
+        <w:rPr>
+          <w:b/>
+          <w:bCs/>
+        </w:rPr>
+        <w:tab/>
+      </w:r>
+      <w:r>
+        <w:rPr>
+          <w:b/>
+          <w:bCs/>
+        </w:rPr>
+        <w:tab/>
+      </w:r>
+    </w:p>
+    <w:p>
+      <w:pPr>
+        <w:rPr>
+          <w:noProof/>
+        </w:rPr>
+      </w:pPr>
+    </w:p>
+    <w:p>
+      <w:r>
+        <w:rPr>
+          <w:b/>
+          <w:bCs/>
+        </w:rPr>
+        <w:t xml:space="preserve">Q3.2 </w:t>
+      </w:r>
+      <w:r>
+        <w:rPr>
+          <w:b/>
+          <w:bCs/>
+        </w:rPr>
+        <w:t>Sketch A Unique Element</w:t>
       </w:r>
     </w:p>
     <w:sectPr>
@@ -3156,7 +3642,7 @@
   <w:style w:type="paragraph" w:default="1" w:styleId="Normal">
     <w:name w:val="Normal"/>
     <w:qFormat/>
-    <w:rsid w:val="0080474B"/>
+    <w:rsid w:val="00B94B76"/>
     <w:pPr>
       <w:spacing w:after="0" w:line="240" w:lineRule="auto"/>
     </w:pPr>
@@ -3443,8 +3929,8 @@
   </w:compat>
   <w:rsids>
     <w:rsidRoot w:val="00215A62"/>
+    <w:rsid w:val="00035B16"/>
     <w:rsid w:val="00215A62"/>
-    <w:rsid w:val="00C5615C"/>
   </w:rsids>
   <m:mathPr>
     <m:mathFont m:val="Cambria Math"/>

</xml_diff>